<commit_message>
more - almost complete
</commit_message>
<xml_diff>
--- a/course/week1-assignment/Dancing On The Grass.docx
+++ b/course/week1-assignment/Dancing On The Grass.docx
@@ -1,6 +1,6 @@
 
 <file path=word/document.xml><?xml version="1.0" encoding="utf-8"?>
-<w:document xmlns:wpc="http://schemas.microsoft.com/office/word/2010/wordprocessingCanvas" xmlns:mc="http://schemas.openxmlformats.org/markup-compatibility/2006" xmlns:o="urn:schemas-microsoft-com:office:office" xmlns:r="http://schemas.openxmlformats.org/officeDocument/2006/relationships" xmlns:m="http://schemas.openxmlformats.org/officeDocument/2006/math" xmlns:v="urn:schemas-microsoft-com:vml" xmlns:wp14="http://schemas.microsoft.com/office/word/2010/wordprocessingDrawing" xmlns:wp="http://schemas.openxmlformats.org/drawingml/2006/wordprocessingDrawing" xmlns:w10="urn:schemas-microsoft-com:office:word" xmlns:w="http://schemas.openxmlformats.org/wordprocessingml/2006/main" xmlns:w14="http://schemas.microsoft.com/office/word/2010/wordml" xmlns:w15="http://schemas.microsoft.com/office/word/2012/wordml" xmlns:wpg="http://schemas.microsoft.com/office/word/2010/wordprocessingGroup" xmlns:wpi="http://schemas.microsoft.com/office/word/2010/wordprocessingInk" xmlns:wne="http://schemas.microsoft.com/office/word/2006/wordml" xmlns:wps="http://schemas.microsoft.com/office/word/2010/wordprocessingShape" mc:Ignorable="w14 w15 wp14">
+<w:document xmlns:wpc="http://schemas.microsoft.com/office/word/2010/wordprocessingCanvas" xmlns:mo="http://schemas.microsoft.com/office/mac/office/2008/main" xmlns:mc="http://schemas.openxmlformats.org/markup-compatibility/2006" xmlns:mv="urn:schemas-microsoft-com:mac:vml" xmlns:o="urn:schemas-microsoft-com:office:office" xmlns:r="http://schemas.openxmlformats.org/officeDocument/2006/relationships" xmlns:m="http://schemas.openxmlformats.org/officeDocument/2006/math" xmlns:v="urn:schemas-microsoft-com:vml" xmlns:wp14="http://schemas.microsoft.com/office/word/2010/wordprocessingDrawing" xmlns:wp="http://schemas.openxmlformats.org/drawingml/2006/wordprocessingDrawing" xmlns:w10="urn:schemas-microsoft-com:office:word" xmlns:w="http://schemas.openxmlformats.org/wordprocessingml/2006/main" xmlns:w14="http://schemas.microsoft.com/office/word/2010/wordml" xmlns:wpg="http://schemas.microsoft.com/office/word/2010/wordprocessingGroup" xmlns:wpi="http://schemas.microsoft.com/office/word/2010/wordprocessingInk" xmlns:wne="http://schemas.microsoft.com/office/word/2006/wordml" xmlns:wps="http://schemas.microsoft.com/office/word/2010/wordprocessingShape" mc:Ignorable="w14 wp14">
   <w:body>
     <w:p>
       <w:pPr>
@@ -28,6 +28,14 @@
           <w:sz w:val="24"/>
           <w:szCs w:val="24"/>
         </w:rPr>
+        <w:t>, now</w:t>
+      </w:r>
+      <w:r>
+        <w:rPr>
+          <w:rFonts w:ascii="Times New Roman" w:hAnsi="Times New Roman" w:cs="Times New Roman"/>
+          <w:sz w:val="24"/>
+          <w:szCs w:val="24"/>
+        </w:rPr>
         <w:t>, a lovely spring morning</w:t>
       </w:r>
       <w:r>
@@ -36,31 +44,47 @@
           <w:sz w:val="24"/>
           <w:szCs w:val="24"/>
         </w:rPr>
-        <w:t>;</w:t>
-      </w:r>
-      <w:r>
-        <w:rPr>
-          <w:rFonts w:ascii="Times New Roman" w:hAnsi="Times New Roman" w:cs="Times New Roman"/>
-          <w:sz w:val="24"/>
-          <w:szCs w:val="24"/>
-        </w:rPr>
-        <w:t xml:space="preserve"> the first day of the year </w:t>
-      </w:r>
-      <w:r>
-        <w:rPr>
-          <w:rFonts w:ascii="Times New Roman" w:hAnsi="Times New Roman" w:cs="Times New Roman"/>
-          <w:sz w:val="24"/>
-          <w:szCs w:val="24"/>
-        </w:rPr>
-        <w:t>I’d</w:t>
-      </w:r>
-      <w:r>
-        <w:rPr>
-          <w:rFonts w:ascii="Times New Roman" w:hAnsi="Times New Roman" w:cs="Times New Roman"/>
-          <w:sz w:val="24"/>
-          <w:szCs w:val="24"/>
-        </w:rPr>
-        <w:t xml:space="preserve"> wanted all the windows open.</w:t>
+        <w:t>,</w:t>
+      </w:r>
+      <w:r>
+        <w:rPr>
+          <w:rFonts w:ascii="Times New Roman" w:hAnsi="Times New Roman" w:cs="Times New Roman"/>
+          <w:sz w:val="24"/>
+          <w:szCs w:val="24"/>
+        </w:rPr>
+        <w:t xml:space="preserve"> the </w:t>
+      </w:r>
+      <w:r>
+        <w:rPr>
+          <w:rFonts w:ascii="Times New Roman" w:hAnsi="Times New Roman" w:cs="Times New Roman"/>
+          <w:sz w:val="24"/>
+          <w:szCs w:val="24"/>
+        </w:rPr>
+        <w:t xml:space="preserve">kind of </w:t>
+      </w:r>
+      <w:r>
+        <w:rPr>
+          <w:rFonts w:ascii="Times New Roman" w:hAnsi="Times New Roman" w:cs="Times New Roman"/>
+          <w:sz w:val="24"/>
+          <w:szCs w:val="24"/>
+        </w:rPr>
+        <w:t>day</w:t>
+      </w:r>
+      <w:r>
+        <w:rPr>
+          <w:rFonts w:ascii="Times New Roman" w:hAnsi="Times New Roman" w:cs="Times New Roman"/>
+          <w:sz w:val="24"/>
+          <w:szCs w:val="24"/>
+        </w:rPr>
+        <w:t xml:space="preserve"> that makes you want to throw</w:t>
+      </w:r>
+      <w:r>
+        <w:rPr>
+          <w:rFonts w:ascii="Times New Roman" w:hAnsi="Times New Roman" w:cs="Times New Roman"/>
+          <w:sz w:val="24"/>
+          <w:szCs w:val="24"/>
+        </w:rPr>
+        <w:t xml:space="preserve"> all the windows open.</w:t>
       </w:r>
       <w:r>
         <w:rPr>
@@ -85,6 +109,14 @@
           <w:szCs w:val="24"/>
         </w:rPr>
         <w:t xml:space="preserve"> folding the laundry</w:t>
+      </w:r>
+      <w:r>
+        <w:rPr>
+          <w:rFonts w:ascii="Times New Roman" w:hAnsi="Times New Roman" w:cs="Times New Roman"/>
+          <w:sz w:val="24"/>
+          <w:szCs w:val="24"/>
+        </w:rPr>
+        <w:t>,</w:t>
       </w:r>
       <w:r>
         <w:rPr>
@@ -137,7 +169,23 @@
           <w:szCs w:val="24"/>
         </w:rPr>
         <w:tab/>
-        <w:t xml:space="preserve">‘Hold on, I’m coming,’ I yelled, it’s a bit of hike from the laundry room to the front door. </w:t>
+        <w:t xml:space="preserve">‘Hold on, I’m coming,’ I yelled, </w:t>
+      </w:r>
+      <w:r>
+        <w:rPr>
+          <w:rFonts w:ascii="Times New Roman" w:hAnsi="Times New Roman" w:cs="Times New Roman"/>
+          <w:sz w:val="24"/>
+          <w:szCs w:val="24"/>
+        </w:rPr>
+        <w:t xml:space="preserve">as </w:t>
+      </w:r>
+      <w:r>
+        <w:rPr>
+          <w:rFonts w:ascii="Times New Roman" w:hAnsi="Times New Roman" w:cs="Times New Roman"/>
+          <w:sz w:val="24"/>
+          <w:szCs w:val="24"/>
+        </w:rPr>
+        <w:t xml:space="preserve">it’s a bit of hike from the laundry room to the front door. </w:t>
       </w:r>
       <w:r>
         <w:rPr>
@@ -153,23 +201,111 @@
           <w:sz w:val="24"/>
           <w:szCs w:val="24"/>
         </w:rPr>
-        <w:t xml:space="preserve">the living room I straightened </w:t>
-      </w:r>
-      <w:r>
-        <w:rPr>
-          <w:rFonts w:ascii="Times New Roman" w:hAnsi="Times New Roman" w:cs="Times New Roman"/>
-          <w:sz w:val="24"/>
-          <w:szCs w:val="24"/>
-        </w:rPr>
-        <w:t xml:space="preserve">my dress, checked my hair, you never know, Brad Pitt’s available again, </w:t>
-      </w:r>
-      <w:r>
-        <w:rPr>
-          <w:rFonts w:ascii="Times New Roman" w:hAnsi="Times New Roman" w:cs="Times New Roman"/>
-          <w:sz w:val="24"/>
-          <w:szCs w:val="24"/>
-        </w:rPr>
-        <w:t>and the bell</w:t>
+        <w:t>the living room, s</w:t>
+      </w:r>
+      <w:r>
+        <w:rPr>
+          <w:rFonts w:ascii="Times New Roman" w:hAnsi="Times New Roman" w:cs="Times New Roman"/>
+          <w:sz w:val="24"/>
+          <w:szCs w:val="24"/>
+        </w:rPr>
+        <w:t>traighten</w:t>
+      </w:r>
+      <w:r>
+        <w:rPr>
+          <w:rFonts w:ascii="Times New Roman" w:hAnsi="Times New Roman" w:cs="Times New Roman"/>
+          <w:sz w:val="24"/>
+          <w:szCs w:val="24"/>
+        </w:rPr>
+        <w:t>ing</w:t>
+      </w:r>
+      <w:r>
+        <w:rPr>
+          <w:rFonts w:ascii="Times New Roman" w:hAnsi="Times New Roman" w:cs="Times New Roman"/>
+          <w:sz w:val="24"/>
+          <w:szCs w:val="24"/>
+        </w:rPr>
+        <w:t xml:space="preserve"> </w:t>
+      </w:r>
+      <w:r>
+        <w:rPr>
+          <w:rFonts w:ascii="Times New Roman" w:hAnsi="Times New Roman" w:cs="Times New Roman"/>
+          <w:sz w:val="24"/>
+          <w:szCs w:val="24"/>
+        </w:rPr>
+        <w:t>my dress and</w:t>
+      </w:r>
+      <w:r>
+        <w:rPr>
+          <w:rFonts w:ascii="Times New Roman" w:hAnsi="Times New Roman" w:cs="Times New Roman"/>
+          <w:sz w:val="24"/>
+          <w:szCs w:val="24"/>
+        </w:rPr>
+        <w:t xml:space="preserve"> check</w:t>
+      </w:r>
+      <w:r>
+        <w:rPr>
+          <w:rFonts w:ascii="Times New Roman" w:hAnsi="Times New Roman" w:cs="Times New Roman"/>
+          <w:sz w:val="24"/>
+          <w:szCs w:val="24"/>
+        </w:rPr>
+        <w:t>ing</w:t>
+      </w:r>
+      <w:r>
+        <w:rPr>
+          <w:rFonts w:ascii="Times New Roman" w:hAnsi="Times New Roman" w:cs="Times New Roman"/>
+          <w:sz w:val="24"/>
+          <w:szCs w:val="24"/>
+        </w:rPr>
+        <w:t xml:space="preserve"> my hair</w:t>
+      </w:r>
+      <w:r>
+        <w:rPr>
+          <w:rFonts w:ascii="Times New Roman" w:hAnsi="Times New Roman" w:cs="Times New Roman"/>
+          <w:sz w:val="24"/>
+          <w:szCs w:val="24"/>
+        </w:rPr>
+        <w:t xml:space="preserve"> on the way;</w:t>
+      </w:r>
+      <w:r>
+        <w:rPr>
+          <w:rFonts w:ascii="Times New Roman" w:hAnsi="Times New Roman" w:cs="Times New Roman"/>
+          <w:sz w:val="24"/>
+          <w:szCs w:val="24"/>
+        </w:rPr>
+        <w:t xml:space="preserve"> you never kn</w:t>
+      </w:r>
+      <w:r>
+        <w:rPr>
+          <w:rFonts w:ascii="Times New Roman" w:hAnsi="Times New Roman" w:cs="Times New Roman"/>
+          <w:sz w:val="24"/>
+          <w:szCs w:val="24"/>
+        </w:rPr>
+        <w:t>ow, Brad Pitt’s available again.</w:t>
+      </w:r>
+      <w:r>
+        <w:rPr>
+          <w:rFonts w:ascii="Times New Roman" w:hAnsi="Times New Roman" w:cs="Times New Roman"/>
+          <w:sz w:val="24"/>
+          <w:szCs w:val="24"/>
+        </w:rPr>
+        <w:t xml:space="preserve"> </w:t>
+      </w:r>
+      <w:r>
+        <w:rPr>
+          <w:rFonts w:ascii="Times New Roman" w:hAnsi="Times New Roman" w:cs="Times New Roman"/>
+          <w:sz w:val="24"/>
+          <w:szCs w:val="24"/>
+        </w:rPr>
+        <w:t>Then</w:t>
+      </w:r>
+      <w:r>
+        <w:rPr>
+          <w:rFonts w:ascii="Times New Roman" w:hAnsi="Times New Roman" w:cs="Times New Roman"/>
+          <w:sz w:val="24"/>
+          <w:szCs w:val="24"/>
+        </w:rPr>
+        <w:t xml:space="preserve"> the bell</w:t>
       </w:r>
       <w:r>
         <w:rPr>
@@ -270,7 +406,7 @@
           <w:sz w:val="24"/>
           <w:szCs w:val="24"/>
         </w:rPr>
-        <w:t>what he’s up to now</w:t>
+        <w:t>what he’s up to</w:t>
       </w:r>
       <w:r>
         <w:rPr>
@@ -592,7 +728,39 @@
           <w:sz w:val="24"/>
           <w:szCs w:val="24"/>
         </w:rPr>
-        <w:t xml:space="preserve"> ‘He’s been at it for about an hour now.’ And then I saw him, dragging a sofa across his front lawn. He set down the end he was holding</w:t>
+        <w:t xml:space="preserve"> ‘He’s been at it for </w:t>
+      </w:r>
+      <w:r>
+        <w:rPr>
+          <w:rFonts w:ascii="Times New Roman" w:hAnsi="Times New Roman" w:cs="Times New Roman"/>
+          <w:sz w:val="24"/>
+          <w:szCs w:val="24"/>
+        </w:rPr>
+        <w:t>over</w:t>
+      </w:r>
+      <w:r>
+        <w:rPr>
+          <w:rFonts w:ascii="Times New Roman" w:hAnsi="Times New Roman" w:cs="Times New Roman"/>
+          <w:sz w:val="24"/>
+          <w:szCs w:val="24"/>
+        </w:rPr>
+        <w:t xml:space="preserve"> an hour now.’ And then I saw him, </w:t>
+      </w:r>
+      <w:r>
+        <w:rPr>
+          <w:rFonts w:ascii="Times New Roman" w:hAnsi="Times New Roman" w:cs="Times New Roman"/>
+          <w:sz w:val="24"/>
+          <w:szCs w:val="24"/>
+        </w:rPr>
+        <w:t xml:space="preserve">the ‘weird’ guy, </w:t>
+      </w:r>
+      <w:r>
+        <w:rPr>
+          <w:rFonts w:ascii="Times New Roman" w:hAnsi="Times New Roman" w:cs="Times New Roman"/>
+          <w:sz w:val="24"/>
+          <w:szCs w:val="24"/>
+        </w:rPr>
+        <w:t>dragging a sofa across his front lawn. He set down the end he was holding</w:t>
       </w:r>
       <w:r>
         <w:rPr>
@@ -770,39 +938,15 @@
           <w:sz w:val="24"/>
           <w:szCs w:val="24"/>
         </w:rPr>
-        <w:t>,’ she replied, suppressing a girlish giggle. Evening classes at the local school, time wonderfully wasted. Anyway, h</w:t>
-      </w:r>
-      <w:r>
-        <w:rPr>
-          <w:rFonts w:ascii="Times New Roman" w:hAnsi="Times New Roman" w:cs="Times New Roman"/>
-          <w:sz w:val="24"/>
-          <w:szCs w:val="24"/>
-        </w:rPr>
-        <w:t xml:space="preserve">e then carried </w:t>
-      </w:r>
-      <w:r>
-        <w:rPr>
-          <w:rFonts w:ascii="Times New Roman" w:hAnsi="Times New Roman" w:cs="Times New Roman"/>
-          <w:sz w:val="24"/>
-          <w:szCs w:val="24"/>
-        </w:rPr>
-        <w:t xml:space="preserve">over the seat cushions </w:t>
-      </w:r>
-      <w:r>
-        <w:rPr>
-          <w:rFonts w:ascii="Times New Roman" w:hAnsi="Times New Roman" w:cs="Times New Roman"/>
-          <w:sz w:val="24"/>
-          <w:szCs w:val="24"/>
-        </w:rPr>
-        <w:t xml:space="preserve">from just inside the garage, </w:t>
-      </w:r>
-      <w:r>
-        <w:rPr>
-          <w:rFonts w:ascii="Times New Roman" w:hAnsi="Times New Roman" w:cs="Times New Roman"/>
-          <w:sz w:val="24"/>
-          <w:szCs w:val="24"/>
-        </w:rPr>
-        <w:t>beat the dust off with his hand and put them in place.</w:t>
+        <w:t>,’ she replied, suppressing a giggle. Evening classes at the local sch</w:t>
+      </w:r>
+      <w:r>
+        <w:rPr>
+          <w:rFonts w:ascii="Times New Roman" w:hAnsi="Times New Roman" w:cs="Times New Roman"/>
+          <w:sz w:val="24"/>
+          <w:szCs w:val="24"/>
+        </w:rPr>
+        <w:t>ool,</w:t>
       </w:r>
       <w:r>
         <w:rPr>
@@ -818,6 +962,94 @@
           <w:sz w:val="24"/>
           <w:szCs w:val="24"/>
         </w:rPr>
+        <w:t xml:space="preserve">together we’ve enjoyed a broad spectrum of low-intensity further education, </w:t>
+      </w:r>
+      <w:r>
+        <w:rPr>
+          <w:rFonts w:ascii="Times New Roman" w:hAnsi="Times New Roman" w:cs="Times New Roman"/>
+          <w:sz w:val="24"/>
+          <w:szCs w:val="24"/>
+        </w:rPr>
+        <w:t xml:space="preserve">time wonderfully wasted. </w:t>
+      </w:r>
+      <w:r>
+        <w:rPr>
+          <w:rFonts w:ascii="Times New Roman" w:hAnsi="Times New Roman" w:cs="Times New Roman"/>
+          <w:sz w:val="24"/>
+          <w:szCs w:val="24"/>
+        </w:rPr>
+        <w:t>H</w:t>
+      </w:r>
+      <w:r>
+        <w:rPr>
+          <w:rFonts w:ascii="Times New Roman" w:hAnsi="Times New Roman" w:cs="Times New Roman"/>
+          <w:sz w:val="24"/>
+          <w:szCs w:val="24"/>
+        </w:rPr>
+        <w:t xml:space="preserve">e then </w:t>
+      </w:r>
+      <w:r>
+        <w:rPr>
+          <w:rFonts w:ascii="Times New Roman" w:hAnsi="Times New Roman" w:cs="Times New Roman"/>
+          <w:sz w:val="24"/>
+          <w:szCs w:val="24"/>
+        </w:rPr>
+        <w:t>walked over to the garage and came back carrying a pair of</w:t>
+      </w:r>
+      <w:r>
+        <w:rPr>
+          <w:rFonts w:ascii="Times New Roman" w:hAnsi="Times New Roman" w:cs="Times New Roman"/>
+          <w:sz w:val="24"/>
+          <w:szCs w:val="24"/>
+        </w:rPr>
+        <w:t xml:space="preserve"> seat cushions</w:t>
+      </w:r>
+      <w:r>
+        <w:rPr>
+          <w:rFonts w:ascii="Times New Roman" w:hAnsi="Times New Roman" w:cs="Times New Roman"/>
+          <w:sz w:val="24"/>
+          <w:szCs w:val="24"/>
+        </w:rPr>
+        <w:t>;</w:t>
+      </w:r>
+      <w:r>
+        <w:rPr>
+          <w:rFonts w:ascii="Times New Roman" w:hAnsi="Times New Roman" w:cs="Times New Roman"/>
+          <w:sz w:val="24"/>
+          <w:szCs w:val="24"/>
+        </w:rPr>
+        <w:t xml:space="preserve"> </w:t>
+      </w:r>
+      <w:r>
+        <w:rPr>
+          <w:rFonts w:ascii="Times New Roman" w:hAnsi="Times New Roman" w:cs="Times New Roman"/>
+          <w:sz w:val="24"/>
+          <w:szCs w:val="24"/>
+        </w:rPr>
+        <w:t>he slapped</w:t>
+      </w:r>
+      <w:r>
+        <w:rPr>
+          <w:rFonts w:ascii="Times New Roman" w:hAnsi="Times New Roman" w:cs="Times New Roman"/>
+          <w:sz w:val="24"/>
+          <w:szCs w:val="24"/>
+        </w:rPr>
+        <w:t xml:space="preserve"> the dust off with his hand and put them in place.</w:t>
+      </w:r>
+      <w:r>
+        <w:rPr>
+          <w:rFonts w:ascii="Times New Roman" w:hAnsi="Times New Roman" w:cs="Times New Roman"/>
+          <w:sz w:val="24"/>
+          <w:szCs w:val="24"/>
+        </w:rPr>
+        <w:t xml:space="preserve"> </w:t>
+      </w:r>
+      <w:r>
+        <w:rPr>
+          <w:rFonts w:ascii="Times New Roman" w:hAnsi="Times New Roman" w:cs="Times New Roman"/>
+          <w:sz w:val="24"/>
+          <w:szCs w:val="24"/>
+        </w:rPr>
         <w:t xml:space="preserve">Then, job finished, he </w:t>
       </w:r>
       <w:r>
@@ -850,7 +1082,24 @@
           <w:sz w:val="24"/>
           <w:szCs w:val="24"/>
         </w:rPr>
-        <w:t>, just as if he were in his living room.</w:t>
+        <w:t xml:space="preserve">, as if he were </w:t>
+      </w:r>
+      <w:r>
+        <w:rPr>
+          <w:rFonts w:ascii="Times New Roman" w:hAnsi="Times New Roman" w:cs="Times New Roman"/>
+          <w:sz w:val="24"/>
+          <w:szCs w:val="24"/>
+        </w:rPr>
+        <w:t xml:space="preserve">relaxing </w:t>
+      </w:r>
+      <w:r>
+        <w:rPr>
+          <w:rFonts w:ascii="Times New Roman" w:hAnsi="Times New Roman" w:cs="Times New Roman"/>
+          <w:sz w:val="24"/>
+          <w:szCs w:val="24"/>
+        </w:rPr>
+        <w:lastRenderedPageBreak/>
+        <w:t>in his living room.</w:t>
       </w:r>
       <w:r>
         <w:rPr>
@@ -914,6 +1163,14 @@
           <w:sz w:val="24"/>
           <w:szCs w:val="24"/>
         </w:rPr>
+        <w:t xml:space="preserve"> sure.</w:t>
+      </w:r>
+      <w:r>
+        <w:rPr>
+          <w:rFonts w:ascii="Times New Roman" w:hAnsi="Times New Roman" w:cs="Times New Roman"/>
+          <w:sz w:val="24"/>
+          <w:szCs w:val="24"/>
+        </w:rPr>
         <w:t xml:space="preserve"> </w:t>
       </w:r>
       <w:r>
@@ -922,8 +1179,103 @@
           <w:sz w:val="24"/>
           <w:szCs w:val="24"/>
         </w:rPr>
-        <w:lastRenderedPageBreak/>
-        <w:t>sure.</w:t>
+        <w:t>I</w:t>
+      </w:r>
+      <w:r>
+        <w:rPr>
+          <w:rFonts w:ascii="Times New Roman" w:hAnsi="Times New Roman" w:cs="Times New Roman"/>
+          <w:sz w:val="24"/>
+          <w:szCs w:val="24"/>
+        </w:rPr>
+        <w:t xml:space="preserve"> could hear faint music from somewhere, his garage I suppose, but</w:t>
+      </w:r>
+      <w:r>
+        <w:rPr>
+          <w:rFonts w:ascii="Times New Roman" w:hAnsi="Times New Roman" w:cs="Times New Roman"/>
+          <w:sz w:val="24"/>
+          <w:szCs w:val="24"/>
+        </w:rPr>
+        <w:t xml:space="preserve"> it was</w:t>
+      </w:r>
+      <w:r>
+        <w:rPr>
+          <w:rFonts w:ascii="Times New Roman" w:hAnsi="Times New Roman" w:cs="Times New Roman"/>
+          <w:sz w:val="24"/>
+          <w:szCs w:val="24"/>
+        </w:rPr>
+        <w:t xml:space="preserve"> too soft to make out;</w:t>
+      </w:r>
+      <w:r>
+        <w:rPr>
+          <w:rFonts w:ascii="Times New Roman" w:hAnsi="Times New Roman" w:cs="Times New Roman"/>
+          <w:sz w:val="24"/>
+          <w:szCs w:val="24"/>
+        </w:rPr>
+        <w:t xml:space="preserve"> big</w:t>
+      </w:r>
+      <w:r>
+        <w:rPr>
+          <w:rFonts w:ascii="Times New Roman" w:hAnsi="Times New Roman" w:cs="Times New Roman"/>
+          <w:sz w:val="24"/>
+          <w:szCs w:val="24"/>
+        </w:rPr>
+        <w:t xml:space="preserve"> band music</w:t>
+      </w:r>
+      <w:r>
+        <w:rPr>
+          <w:rFonts w:ascii="Times New Roman" w:hAnsi="Times New Roman" w:cs="Times New Roman"/>
+          <w:sz w:val="24"/>
+          <w:szCs w:val="24"/>
+        </w:rPr>
+        <w:t xml:space="preserve"> perhaps</w:t>
+      </w:r>
+      <w:r>
+        <w:rPr>
+          <w:rFonts w:ascii="Times New Roman" w:hAnsi="Times New Roman" w:cs="Times New Roman"/>
+          <w:sz w:val="24"/>
+          <w:szCs w:val="24"/>
+        </w:rPr>
+        <w:t xml:space="preserve">, maybe jazz, </w:t>
+      </w:r>
+      <w:r>
+        <w:rPr>
+          <w:rFonts w:ascii="Times New Roman" w:hAnsi="Times New Roman" w:cs="Times New Roman"/>
+          <w:sz w:val="24"/>
+          <w:szCs w:val="24"/>
+        </w:rPr>
+        <w:t xml:space="preserve">but </w:t>
+      </w:r>
+      <w:r>
+        <w:rPr>
+          <w:rFonts w:ascii="Times New Roman" w:hAnsi="Times New Roman" w:cs="Times New Roman"/>
+          <w:sz w:val="24"/>
+          <w:szCs w:val="24"/>
+        </w:rPr>
+        <w:t xml:space="preserve">not </w:t>
+      </w:r>
+      <w:r>
+        <w:rPr>
+          <w:rFonts w:ascii="Times New Roman" w:hAnsi="Times New Roman" w:cs="Times New Roman"/>
+          <w:sz w:val="24"/>
+          <w:szCs w:val="24"/>
+        </w:rPr>
+        <w:t>that</w:t>
+      </w:r>
+      <w:r>
+        <w:rPr>
+          <w:rFonts w:ascii="Times New Roman" w:hAnsi="Times New Roman" w:cs="Times New Roman"/>
+          <w:sz w:val="24"/>
+          <w:szCs w:val="24"/>
+        </w:rPr>
+        <w:t xml:space="preserve"> messy, squeaky kind</w:t>
+      </w:r>
+      <w:r>
+        <w:rPr>
+          <w:rFonts w:ascii="Times New Roman" w:hAnsi="Times New Roman" w:cs="Times New Roman"/>
+          <w:sz w:val="24"/>
+          <w:szCs w:val="24"/>
+        </w:rPr>
+        <w:t>;</w:t>
       </w:r>
       <w:r>
         <w:rPr>
@@ -939,63 +1291,31 @@
           <w:sz w:val="24"/>
           <w:szCs w:val="24"/>
         </w:rPr>
-        <w:t>I</w:t>
-      </w:r>
-      <w:r>
-        <w:rPr>
-          <w:rFonts w:ascii="Times New Roman" w:hAnsi="Times New Roman" w:cs="Times New Roman"/>
-          <w:sz w:val="24"/>
-          <w:szCs w:val="24"/>
-        </w:rPr>
-        <w:t xml:space="preserve"> could hear faint music from somewhere, his garage I suppose, but</w:t>
-      </w:r>
-      <w:r>
-        <w:rPr>
-          <w:rFonts w:ascii="Times New Roman" w:hAnsi="Times New Roman" w:cs="Times New Roman"/>
-          <w:sz w:val="24"/>
-          <w:szCs w:val="24"/>
-        </w:rPr>
-        <w:t xml:space="preserve"> it was</w:t>
-      </w:r>
-      <w:r>
-        <w:rPr>
-          <w:rFonts w:ascii="Times New Roman" w:hAnsi="Times New Roman" w:cs="Times New Roman"/>
-          <w:sz w:val="24"/>
-          <w:szCs w:val="24"/>
-        </w:rPr>
-        <w:t xml:space="preserve"> too soft to make out;</w:t>
-      </w:r>
-      <w:r>
-        <w:rPr>
-          <w:rFonts w:ascii="Times New Roman" w:hAnsi="Times New Roman" w:cs="Times New Roman"/>
-          <w:sz w:val="24"/>
-          <w:szCs w:val="24"/>
-        </w:rPr>
-        <w:t xml:space="preserve"> big</w:t>
-      </w:r>
-      <w:r>
-        <w:rPr>
-          <w:rFonts w:ascii="Times New Roman" w:hAnsi="Times New Roman" w:cs="Times New Roman"/>
-          <w:sz w:val="24"/>
-          <w:szCs w:val="24"/>
-        </w:rPr>
-        <w:t xml:space="preserve"> band music, maybe jazz, not the messy, squeaky kind, </w:t>
-      </w:r>
-      <w:r>
-        <w:rPr>
-          <w:rFonts w:ascii="Times New Roman" w:hAnsi="Times New Roman" w:cs="Times New Roman"/>
-          <w:sz w:val="24"/>
-          <w:szCs w:val="24"/>
-        </w:rPr>
-        <w:t xml:space="preserve">but </w:t>
-      </w:r>
-      <w:r>
-        <w:rPr>
-          <w:rFonts w:ascii="Times New Roman" w:hAnsi="Times New Roman" w:cs="Times New Roman"/>
-          <w:sz w:val="24"/>
-          <w:szCs w:val="24"/>
-        </w:rPr>
-        <w:t>the kind with a tune you can hum.</w:t>
+        <w:t>this had</w:t>
+      </w:r>
+      <w:r>
+        <w:rPr>
+          <w:rFonts w:ascii="Times New Roman" w:hAnsi="Times New Roman" w:cs="Times New Roman"/>
+          <w:sz w:val="24"/>
+          <w:szCs w:val="24"/>
+        </w:rPr>
+        <w:t xml:space="preserve"> a tune you c</w:t>
+      </w:r>
+      <w:r>
+        <w:rPr>
+          <w:rFonts w:ascii="Times New Roman" w:hAnsi="Times New Roman" w:cs="Times New Roman"/>
+          <w:sz w:val="24"/>
+          <w:szCs w:val="24"/>
+        </w:rPr>
+        <w:t>ould</w:t>
+      </w:r>
+      <w:r>
+        <w:rPr>
+          <w:rFonts w:ascii="Times New Roman" w:hAnsi="Times New Roman" w:cs="Times New Roman"/>
+          <w:sz w:val="24"/>
+          <w:szCs w:val="24"/>
+        </w:rPr>
+        <w:t xml:space="preserve"> hum.</w:t>
       </w:r>
     </w:p>
     <w:p>
@@ -1265,23 +1585,7 @@
           <w:sz w:val="24"/>
           <w:szCs w:val="24"/>
         </w:rPr>
-        <w:t xml:space="preserve">Each time there was something new, or else things had been moved around to fit some new artistic vision. </w:t>
-      </w:r>
-      <w:r>
-        <w:rPr>
-          <w:rFonts w:ascii="Times New Roman" w:hAnsi="Times New Roman" w:cs="Times New Roman"/>
-          <w:sz w:val="24"/>
-          <w:szCs w:val="24"/>
-        </w:rPr>
-        <w:t xml:space="preserve">It was like a </w:t>
-      </w:r>
-      <w:r>
-        <w:rPr>
-          <w:rFonts w:ascii="Times New Roman" w:hAnsi="Times New Roman" w:cs="Times New Roman"/>
-          <w:sz w:val="24"/>
-          <w:szCs w:val="24"/>
-        </w:rPr>
-        <w:t>stop-motion</w:t>
+        <w:t>Each time there was something new.</w:t>
       </w:r>
       <w:r>
         <w:rPr>
@@ -1297,33 +1601,7 @@
           <w:sz w:val="24"/>
           <w:szCs w:val="24"/>
         </w:rPr>
-        <w:t xml:space="preserve">movie set, the Wallace and </w:t>
-      </w:r>
-      <w:proofErr w:type="spellStart"/>
-      <w:r>
-        <w:rPr>
-          <w:rFonts w:ascii="Times New Roman" w:hAnsi="Times New Roman" w:cs="Times New Roman"/>
-          <w:sz w:val="24"/>
-          <w:szCs w:val="24"/>
-        </w:rPr>
-        <w:t>Gromit</w:t>
-      </w:r>
-      <w:proofErr w:type="spellEnd"/>
-      <w:r>
-        <w:rPr>
-          <w:rFonts w:ascii="Times New Roman" w:hAnsi="Times New Roman" w:cs="Times New Roman"/>
-          <w:sz w:val="24"/>
-          <w:szCs w:val="24"/>
-        </w:rPr>
-        <w:t xml:space="preserve"> of Maple Crescent</w:t>
-      </w:r>
-      <w:r>
-        <w:rPr>
-          <w:rFonts w:ascii="Times New Roman" w:hAnsi="Times New Roman" w:cs="Times New Roman"/>
-          <w:sz w:val="24"/>
-          <w:szCs w:val="24"/>
-        </w:rPr>
-        <w:t xml:space="preserve">. </w:t>
+        <w:t xml:space="preserve"> </w:t>
       </w:r>
     </w:p>
     <w:p>
@@ -1344,81 +1622,39 @@
           <w:sz w:val="24"/>
           <w:szCs w:val="24"/>
         </w:rPr>
-        <w:t xml:space="preserve">By the time I was ready to close the windows </w:t>
-      </w:r>
-      <w:r>
-        <w:rPr>
-          <w:rFonts w:ascii="Times New Roman" w:hAnsi="Times New Roman" w:cs="Times New Roman"/>
-          <w:sz w:val="24"/>
-          <w:szCs w:val="24"/>
-        </w:rPr>
-        <w:t xml:space="preserve">and watch </w:t>
-      </w:r>
-      <w:proofErr w:type="spellStart"/>
-      <w:r>
-        <w:rPr>
-          <w:rFonts w:ascii="Times New Roman" w:hAnsi="Times New Roman" w:cs="Times New Roman"/>
-          <w:sz w:val="24"/>
-          <w:szCs w:val="24"/>
-        </w:rPr>
-        <w:t>Jeapordy</w:t>
-      </w:r>
-      <w:proofErr w:type="spellEnd"/>
-      <w:r>
-        <w:rPr>
-          <w:rFonts w:ascii="Times New Roman" w:hAnsi="Times New Roman" w:cs="Times New Roman"/>
-          <w:sz w:val="24"/>
-          <w:szCs w:val="24"/>
-        </w:rPr>
-        <w:t xml:space="preserve">, </w:t>
-      </w:r>
-      <w:r>
-        <w:rPr>
-          <w:rFonts w:ascii="Times New Roman" w:hAnsi="Times New Roman" w:cs="Times New Roman"/>
-          <w:sz w:val="24"/>
-          <w:szCs w:val="24"/>
-        </w:rPr>
-        <w:t xml:space="preserve">there was a regular furniture showroom out there. </w:t>
-      </w:r>
-      <w:r>
-        <w:rPr>
-          <w:rFonts w:ascii="Times New Roman" w:hAnsi="Times New Roman" w:cs="Times New Roman"/>
-          <w:sz w:val="24"/>
-          <w:szCs w:val="24"/>
-        </w:rPr>
-        <w:t>A kitchen table</w:t>
-      </w:r>
-      <w:r>
-        <w:rPr>
-          <w:rFonts w:ascii="Times New Roman" w:hAnsi="Times New Roman" w:cs="Times New Roman"/>
-          <w:sz w:val="24"/>
-          <w:szCs w:val="24"/>
-        </w:rPr>
-        <w:t xml:space="preserve"> with what could only be described as a hideous tablecloth</w:t>
-      </w:r>
-      <w:r>
-        <w:rPr>
-          <w:rFonts w:ascii="Times New Roman" w:hAnsi="Times New Roman" w:cs="Times New Roman"/>
-          <w:sz w:val="24"/>
-          <w:szCs w:val="24"/>
-        </w:rPr>
-        <w:t>,</w:t>
-      </w:r>
-      <w:r>
-        <w:rPr>
-          <w:rFonts w:ascii="Times New Roman" w:hAnsi="Times New Roman" w:cs="Times New Roman"/>
-          <w:sz w:val="24"/>
-          <w:szCs w:val="24"/>
-        </w:rPr>
-        <w:t xml:space="preserve"> held in place by a potted plant</w:t>
-      </w:r>
-      <w:r>
-        <w:rPr>
-          <w:rFonts w:ascii="Times New Roman" w:hAnsi="Times New Roman" w:cs="Times New Roman"/>
-          <w:sz w:val="24"/>
-          <w:szCs w:val="24"/>
-        </w:rPr>
-        <w:t>, a desk</w:t>
+        <w:t>By th</w:t>
+      </w:r>
+      <w:r>
+        <w:rPr>
+          <w:rFonts w:ascii="Times New Roman" w:hAnsi="Times New Roman" w:cs="Times New Roman"/>
+          <w:sz w:val="24"/>
+          <w:szCs w:val="24"/>
+        </w:rPr>
+        <w:t>e time I was ready to close the windows,</w:t>
+      </w:r>
+      <w:r>
+        <w:rPr>
+          <w:rFonts w:ascii="Times New Roman" w:hAnsi="Times New Roman" w:cs="Times New Roman"/>
+          <w:sz w:val="24"/>
+          <w:szCs w:val="24"/>
+        </w:rPr>
+        <w:t xml:space="preserve"> </w:t>
+      </w:r>
+      <w:r>
+        <w:rPr>
+          <w:rFonts w:ascii="Times New Roman" w:hAnsi="Times New Roman" w:cs="Times New Roman"/>
+          <w:sz w:val="24"/>
+          <w:szCs w:val="24"/>
+        </w:rPr>
+        <w:t xml:space="preserve">there was a regular showroom out there. </w:t>
+      </w:r>
+      <w:r>
+        <w:rPr>
+          <w:rFonts w:ascii="Times New Roman" w:hAnsi="Times New Roman" w:cs="Times New Roman"/>
+          <w:sz w:val="24"/>
+          <w:szCs w:val="24"/>
+        </w:rPr>
+        <w:t>A desk</w:t>
       </w:r>
       <w:r>
         <w:rPr>
@@ -1434,7 +1670,39 @@
           <w:sz w:val="24"/>
           <w:szCs w:val="24"/>
         </w:rPr>
-        <w:t>, a bed, properly set up on its frame, with headboard and side tables with lamps</w:t>
+        <w:t>, a bed</w:t>
+      </w:r>
+      <w:r>
+        <w:rPr>
+          <w:rFonts w:ascii="Times New Roman" w:hAnsi="Times New Roman" w:cs="Times New Roman"/>
+          <w:sz w:val="24"/>
+          <w:szCs w:val="24"/>
+        </w:rPr>
+        <w:t xml:space="preserve"> </w:t>
+      </w:r>
+      <w:r>
+        <w:rPr>
+          <w:rFonts w:ascii="Times New Roman" w:hAnsi="Times New Roman" w:cs="Times New Roman"/>
+          <w:sz w:val="24"/>
+          <w:szCs w:val="24"/>
+        </w:rPr>
+        <w:t>set up on its frame, with headboard and side tables with lamps</w:t>
+      </w:r>
+      <w:r>
+        <w:rPr>
+          <w:rFonts w:ascii="Times New Roman" w:hAnsi="Times New Roman" w:cs="Times New Roman"/>
+          <w:sz w:val="24"/>
+          <w:szCs w:val="24"/>
+        </w:rPr>
+        <w:t xml:space="preserve"> </w:t>
+      </w:r>
+      <w:r>
+        <w:rPr>
+          <w:rFonts w:ascii="Times New Roman" w:hAnsi="Times New Roman" w:cs="Times New Roman"/>
+          <w:sz w:val="24"/>
+          <w:szCs w:val="24"/>
+        </w:rPr>
+        <w:t>kitchen table with a hideous tablecloth, held in place by a potted plant</w:t>
       </w:r>
       <w:r>
         <w:rPr>
@@ -1520,15 +1788,23 @@
           <w:sz w:val="24"/>
           <w:szCs w:val="24"/>
         </w:rPr>
-        <w:t xml:space="preserve"> I noticed a young couple stepping out of a truck on his driveway. They wandered around the front yard, touching items, sliding fingers across their surfaces, trying the couch, the bed. He switched one of the bedside lights on and off, then walked over to the kitchen table and did the same with a blender. He then sat on the couch and switched on the television, it was just dark </w:t>
-      </w:r>
-      <w:r>
-        <w:rPr>
-          <w:rFonts w:ascii="Times New Roman" w:hAnsi="Times New Roman" w:cs="Times New Roman"/>
-          <w:sz w:val="24"/>
-          <w:szCs w:val="24"/>
-        </w:rPr>
-        <w:t>enough to see the blue glow light up the scene. She lay on the bed and called over the boy, well young man I suppose, and they both lay there, and cuddled for a short time.</w:t>
+        <w:t xml:space="preserve"> I noticed a young couple stepping out of a truck on his driveway. They wandered around the front yard, touching items, sliding fingers across their surfaces, trying the couch, the bed. He switched one of the bedside lights on and off, then walked over to the kitchen table and did the same with a blender. He then sat on the couch and switched on the television, </w:t>
+      </w:r>
+      <w:r>
+        <w:rPr>
+          <w:rFonts w:ascii="Times New Roman" w:hAnsi="Times New Roman" w:cs="Times New Roman"/>
+          <w:sz w:val="24"/>
+          <w:szCs w:val="24"/>
+        </w:rPr>
+        <w:t>lighting the scene in a faint blue glow</w:t>
+      </w:r>
+      <w:r>
+        <w:rPr>
+          <w:rFonts w:ascii="Times New Roman" w:hAnsi="Times New Roman" w:cs="Times New Roman"/>
+          <w:sz w:val="24"/>
+          <w:szCs w:val="24"/>
+        </w:rPr>
+        <w:t>. She lay on the bed and called over the boy, well young man I suppose, and they both lay there, and cuddled for a short time.</w:t>
       </w:r>
     </w:p>
     <w:p>
@@ -1549,7 +1825,124 @@
           <w:sz w:val="24"/>
           <w:szCs w:val="24"/>
         </w:rPr>
-        <w:t xml:space="preserve">It was then the owner turned up and joined them, he poured drinks and sat with for a while, the girl kept pointing at </w:t>
+        <w:t xml:space="preserve">It was then the owner </w:t>
+      </w:r>
+      <w:r>
+        <w:rPr>
+          <w:rFonts w:ascii="Times New Roman" w:hAnsi="Times New Roman" w:cs="Times New Roman"/>
+          <w:sz w:val="24"/>
+          <w:szCs w:val="24"/>
+        </w:rPr>
+        <w:t>appeared, walking up the street,</w:t>
+      </w:r>
+      <w:r>
+        <w:rPr>
+          <w:rFonts w:ascii="Times New Roman" w:hAnsi="Times New Roman" w:cs="Times New Roman"/>
+          <w:sz w:val="24"/>
+          <w:szCs w:val="24"/>
+        </w:rPr>
+        <w:t xml:space="preserve"> </w:t>
+      </w:r>
+      <w:r>
+        <w:rPr>
+          <w:rFonts w:ascii="Times New Roman" w:hAnsi="Times New Roman" w:cs="Times New Roman"/>
+          <w:sz w:val="24"/>
+          <w:szCs w:val="24"/>
+        </w:rPr>
+        <w:t>with a grocery-bag swinging from one hand.</w:t>
+      </w:r>
+      <w:r>
+        <w:rPr>
+          <w:rFonts w:ascii="Times New Roman" w:hAnsi="Times New Roman" w:cs="Times New Roman"/>
+          <w:sz w:val="24"/>
+          <w:szCs w:val="24"/>
+        </w:rPr>
+        <w:t xml:space="preserve"> </w:t>
+      </w:r>
+      <w:r>
+        <w:rPr>
+          <w:rFonts w:ascii="Times New Roman" w:hAnsi="Times New Roman" w:cs="Times New Roman"/>
+          <w:sz w:val="24"/>
+          <w:szCs w:val="24"/>
+        </w:rPr>
+        <w:t>He</w:t>
+      </w:r>
+      <w:r>
+        <w:rPr>
+          <w:rFonts w:ascii="Times New Roman" w:hAnsi="Times New Roman" w:cs="Times New Roman"/>
+          <w:sz w:val="24"/>
+          <w:szCs w:val="24"/>
+        </w:rPr>
+        <w:t xml:space="preserve"> </w:t>
+      </w:r>
+      <w:r>
+        <w:rPr>
+          <w:rFonts w:ascii="Times New Roman" w:hAnsi="Times New Roman" w:cs="Times New Roman"/>
+          <w:sz w:val="24"/>
+          <w:szCs w:val="24"/>
+        </w:rPr>
+        <w:t xml:space="preserve">greeted them, chatted for a while and then </w:t>
+      </w:r>
+      <w:r>
+        <w:rPr>
+          <w:rFonts w:ascii="Times New Roman" w:hAnsi="Times New Roman" w:cs="Times New Roman"/>
+          <w:sz w:val="24"/>
+          <w:szCs w:val="24"/>
+        </w:rPr>
+        <w:t xml:space="preserve">poured </w:t>
+      </w:r>
+      <w:r>
+        <w:rPr>
+          <w:rFonts w:ascii="Times New Roman" w:hAnsi="Times New Roman" w:cs="Times New Roman"/>
+          <w:sz w:val="24"/>
+          <w:szCs w:val="24"/>
+        </w:rPr>
+        <w:t>drinks from a bottle he took out of the bag he’d been carrying, and glasses he took out of one of the boxes. T</w:t>
+      </w:r>
+      <w:r>
+        <w:rPr>
+          <w:rFonts w:ascii="Times New Roman" w:hAnsi="Times New Roman" w:cs="Times New Roman"/>
+          <w:sz w:val="24"/>
+          <w:szCs w:val="24"/>
+        </w:rPr>
+        <w:t xml:space="preserve">he girl </w:t>
+      </w:r>
+      <w:r>
+        <w:rPr>
+          <w:rFonts w:ascii="Times New Roman" w:hAnsi="Times New Roman" w:cs="Times New Roman"/>
+          <w:sz w:val="24"/>
+          <w:szCs w:val="24"/>
+        </w:rPr>
+        <w:t xml:space="preserve">seemed to do most of the talking, every so often pointing at one of the furniture items, while the boy </w:t>
+      </w:r>
+      <w:r>
+        <w:rPr>
+          <w:rFonts w:ascii="Times New Roman" w:hAnsi="Times New Roman" w:cs="Times New Roman"/>
+          <w:sz w:val="24"/>
+          <w:szCs w:val="24"/>
+        </w:rPr>
+        <w:t>seemed to be writing something, maybe a cheque.</w:t>
+      </w:r>
+    </w:p>
+    <w:p>
+      <w:pPr>
+        <w:spacing w:line="480" w:lineRule="auto"/>
+        <w:ind w:firstLine="720"/>
+        <w:contextualSpacing/>
+        <w:jc w:val="both"/>
+        <w:rPr>
+          <w:rFonts w:ascii="Times New Roman" w:hAnsi="Times New Roman" w:cs="Times New Roman"/>
+          <w:sz w:val="24"/>
+          <w:szCs w:val="24"/>
+        </w:rPr>
+      </w:pPr>
+      <w:r>
+        <w:rPr>
+          <w:rFonts w:ascii="Times New Roman" w:hAnsi="Times New Roman" w:cs="Times New Roman"/>
+          <w:sz w:val="24"/>
+          <w:szCs w:val="24"/>
+        </w:rPr>
+        <w:t>The man got up, put a record on the record player, and started playing that old music again, the next thing I knew the boy and girl were dancing, right there on the grass. She looked so comfortable moving to the rhythm but his awkwardness was obvious and soon he stopped, and sat down again. The girl moved over to the man, offered her hand, pulled him to his feet and the two started dancing, slow and easy and comfortable; she held him close and he closed his eyes and smiled.</w:t>
       </w:r>
       <w:bookmarkStart w:id="0" w:name="_GoBack"/>
       <w:bookmarkEnd w:id="0"/>
@@ -1557,6 +1950,7 @@
     <w:p>
       <w:pPr>
         <w:spacing w:line="480" w:lineRule="auto"/>
+        <w:ind w:firstLine="720"/>
         <w:contextualSpacing/>
         <w:jc w:val="both"/>
         <w:rPr>
@@ -1579,12 +1973,12 @@
       </w:pPr>
     </w:p>
     <w:sectPr>
-      <w:headerReference w:type="even" r:id="rId6"/>
-      <w:headerReference w:type="default" r:id="rId7"/>
-      <w:footerReference w:type="even" r:id="rId8"/>
-      <w:footerReference w:type="default" r:id="rId9"/>
-      <w:headerReference w:type="first" r:id="rId10"/>
-      <w:footerReference w:type="first" r:id="rId11"/>
+      <w:headerReference w:type="even" r:id="rId7"/>
+      <w:headerReference w:type="default" r:id="rId8"/>
+      <w:footerReference w:type="even" r:id="rId9"/>
+      <w:footerReference w:type="default" r:id="rId10"/>
+      <w:headerReference w:type="first" r:id="rId11"/>
+      <w:footerReference w:type="first" r:id="rId12"/>
       <w:pgSz w:w="12240" w:h="15840"/>
       <w:pgMar w:top="1440" w:right="1440" w:bottom="1440" w:left="1440" w:header="708" w:footer="708" w:gutter="0"/>
       <w:cols w:space="708"/>
@@ -1595,7 +1989,7 @@
 </file>
 
 <file path=word/endnotes.xml><?xml version="1.0" encoding="utf-8"?>
-<w:endnotes xmlns:wpc="http://schemas.microsoft.com/office/word/2010/wordprocessingCanvas" xmlns:mc="http://schemas.openxmlformats.org/markup-compatibility/2006" xmlns:o="urn:schemas-microsoft-com:office:office" xmlns:r="http://schemas.openxmlformats.org/officeDocument/2006/relationships" xmlns:m="http://schemas.openxmlformats.org/officeDocument/2006/math" xmlns:v="urn:schemas-microsoft-com:vml" xmlns:wp14="http://schemas.microsoft.com/office/word/2010/wordprocessingDrawing" xmlns:wp="http://schemas.openxmlformats.org/drawingml/2006/wordprocessingDrawing" xmlns:w10="urn:schemas-microsoft-com:office:word" xmlns:w="http://schemas.openxmlformats.org/wordprocessingml/2006/main" xmlns:w14="http://schemas.microsoft.com/office/word/2010/wordml" xmlns:w15="http://schemas.microsoft.com/office/word/2012/wordml" xmlns:wpg="http://schemas.microsoft.com/office/word/2010/wordprocessingGroup" xmlns:wpi="http://schemas.microsoft.com/office/word/2010/wordprocessingInk" xmlns:wne="http://schemas.microsoft.com/office/word/2006/wordml" xmlns:wps="http://schemas.microsoft.com/office/word/2010/wordprocessingShape" mc:Ignorable="w14 w15 wp14">
+<w:endnotes xmlns:wpc="http://schemas.microsoft.com/office/word/2010/wordprocessingCanvas" xmlns:mo="http://schemas.microsoft.com/office/mac/office/2008/main" xmlns:mc="http://schemas.openxmlformats.org/markup-compatibility/2006" xmlns:mv="urn:schemas-microsoft-com:mac:vml" xmlns:o="urn:schemas-microsoft-com:office:office" xmlns:r="http://schemas.openxmlformats.org/officeDocument/2006/relationships" xmlns:m="http://schemas.openxmlformats.org/officeDocument/2006/math" xmlns:v="urn:schemas-microsoft-com:vml" xmlns:wp14="http://schemas.microsoft.com/office/word/2010/wordprocessingDrawing" xmlns:wp="http://schemas.openxmlformats.org/drawingml/2006/wordprocessingDrawing" xmlns:w10="urn:schemas-microsoft-com:office:word" xmlns:w="http://schemas.openxmlformats.org/wordprocessingml/2006/main" xmlns:w14="http://schemas.microsoft.com/office/word/2010/wordml" xmlns:wpg="http://schemas.microsoft.com/office/word/2010/wordprocessingGroup" xmlns:wpi="http://schemas.microsoft.com/office/word/2010/wordprocessingInk" xmlns:wne="http://schemas.microsoft.com/office/word/2006/wordml" xmlns:wps="http://schemas.microsoft.com/office/word/2010/wordprocessingShape" mc:Ignorable="w14 wp14">
   <w:endnote w:type="separator" w:id="-1">
     <w:p>
       <w:pPr>
@@ -1620,7 +2014,7 @@
 </file>
 
 <file path=word/footer1.xml><?xml version="1.0" encoding="utf-8"?>
-<w:ftr xmlns:wpc="http://schemas.microsoft.com/office/word/2010/wordprocessingCanvas" xmlns:mc="http://schemas.openxmlformats.org/markup-compatibility/2006" xmlns:o="urn:schemas-microsoft-com:office:office" xmlns:r="http://schemas.openxmlformats.org/officeDocument/2006/relationships" xmlns:m="http://schemas.openxmlformats.org/officeDocument/2006/math" xmlns:v="urn:schemas-microsoft-com:vml" xmlns:wp14="http://schemas.microsoft.com/office/word/2010/wordprocessingDrawing" xmlns:wp="http://schemas.openxmlformats.org/drawingml/2006/wordprocessingDrawing" xmlns:w10="urn:schemas-microsoft-com:office:word" xmlns:w="http://schemas.openxmlformats.org/wordprocessingml/2006/main" xmlns:w14="http://schemas.microsoft.com/office/word/2010/wordml" xmlns:w15="http://schemas.microsoft.com/office/word/2012/wordml" xmlns:wpg="http://schemas.microsoft.com/office/word/2010/wordprocessingGroup" xmlns:wpi="http://schemas.microsoft.com/office/word/2010/wordprocessingInk" xmlns:wne="http://schemas.microsoft.com/office/word/2006/wordml" xmlns:wps="http://schemas.microsoft.com/office/word/2010/wordprocessingShape" mc:Ignorable="w14 w15 wp14">
+<w:ftr xmlns:wpc="http://schemas.microsoft.com/office/word/2010/wordprocessingCanvas" xmlns:mo="http://schemas.microsoft.com/office/mac/office/2008/main" xmlns:mc="http://schemas.openxmlformats.org/markup-compatibility/2006" xmlns:mv="urn:schemas-microsoft-com:mac:vml" xmlns:o="urn:schemas-microsoft-com:office:office" xmlns:r="http://schemas.openxmlformats.org/officeDocument/2006/relationships" xmlns:m="http://schemas.openxmlformats.org/officeDocument/2006/math" xmlns:v="urn:schemas-microsoft-com:vml" xmlns:wp14="http://schemas.microsoft.com/office/word/2010/wordprocessingDrawing" xmlns:wp="http://schemas.openxmlformats.org/drawingml/2006/wordprocessingDrawing" xmlns:w10="urn:schemas-microsoft-com:office:word" xmlns:w="http://schemas.openxmlformats.org/wordprocessingml/2006/main" xmlns:w14="http://schemas.microsoft.com/office/word/2010/wordml" xmlns:wpg="http://schemas.microsoft.com/office/word/2010/wordprocessingGroup" xmlns:wpi="http://schemas.microsoft.com/office/word/2010/wordprocessingInk" xmlns:wne="http://schemas.microsoft.com/office/word/2006/wordml" xmlns:wps="http://schemas.microsoft.com/office/word/2010/wordprocessingShape" mc:Ignorable="w14 wp14">
   <w:p>
     <w:pPr>
       <w:pStyle w:val="Footer"/>
@@ -1630,7 +2024,7 @@
 </file>
 
 <file path=word/footer2.xml><?xml version="1.0" encoding="utf-8"?>
-<w:ftr xmlns:wpc="http://schemas.microsoft.com/office/word/2010/wordprocessingCanvas" xmlns:mc="http://schemas.openxmlformats.org/markup-compatibility/2006" xmlns:o="urn:schemas-microsoft-com:office:office" xmlns:r="http://schemas.openxmlformats.org/officeDocument/2006/relationships" xmlns:m="http://schemas.openxmlformats.org/officeDocument/2006/math" xmlns:v="urn:schemas-microsoft-com:vml" xmlns:wp14="http://schemas.microsoft.com/office/word/2010/wordprocessingDrawing" xmlns:wp="http://schemas.openxmlformats.org/drawingml/2006/wordprocessingDrawing" xmlns:w10="urn:schemas-microsoft-com:office:word" xmlns:w="http://schemas.openxmlformats.org/wordprocessingml/2006/main" xmlns:w14="http://schemas.microsoft.com/office/word/2010/wordml" xmlns:w15="http://schemas.microsoft.com/office/word/2012/wordml" xmlns:wpg="http://schemas.microsoft.com/office/word/2010/wordprocessingGroup" xmlns:wpi="http://schemas.microsoft.com/office/word/2010/wordprocessingInk" xmlns:wne="http://schemas.microsoft.com/office/word/2006/wordml" xmlns:wps="http://schemas.microsoft.com/office/word/2010/wordprocessingShape" mc:Ignorable="w14 w15 wp14">
+<w:ftr xmlns:wpc="http://schemas.microsoft.com/office/word/2010/wordprocessingCanvas" xmlns:mo="http://schemas.microsoft.com/office/mac/office/2008/main" xmlns:mc="http://schemas.openxmlformats.org/markup-compatibility/2006" xmlns:mv="urn:schemas-microsoft-com:mac:vml" xmlns:o="urn:schemas-microsoft-com:office:office" xmlns:r="http://schemas.openxmlformats.org/officeDocument/2006/relationships" xmlns:m="http://schemas.openxmlformats.org/officeDocument/2006/math" xmlns:v="urn:schemas-microsoft-com:vml" xmlns:wp14="http://schemas.microsoft.com/office/word/2010/wordprocessingDrawing" xmlns:wp="http://schemas.openxmlformats.org/drawingml/2006/wordprocessingDrawing" xmlns:w10="urn:schemas-microsoft-com:office:word" xmlns:w="http://schemas.openxmlformats.org/wordprocessingml/2006/main" xmlns:w14="http://schemas.microsoft.com/office/word/2010/wordml" xmlns:wpg="http://schemas.microsoft.com/office/word/2010/wordprocessingGroup" xmlns:wpi="http://schemas.microsoft.com/office/word/2010/wordprocessingInk" xmlns:wne="http://schemas.microsoft.com/office/word/2006/wordml" xmlns:wps="http://schemas.microsoft.com/office/word/2010/wordprocessingShape" mc:Ignorable="w14 wp14">
   <w:p>
     <w:pPr>
       <w:pStyle w:val="Footer"/>
@@ -1640,7 +2034,7 @@
 </file>
 
 <file path=word/footer3.xml><?xml version="1.0" encoding="utf-8"?>
-<w:ftr xmlns:wpc="http://schemas.microsoft.com/office/word/2010/wordprocessingCanvas" xmlns:mc="http://schemas.openxmlformats.org/markup-compatibility/2006" xmlns:o="urn:schemas-microsoft-com:office:office" xmlns:r="http://schemas.openxmlformats.org/officeDocument/2006/relationships" xmlns:m="http://schemas.openxmlformats.org/officeDocument/2006/math" xmlns:v="urn:schemas-microsoft-com:vml" xmlns:wp14="http://schemas.microsoft.com/office/word/2010/wordprocessingDrawing" xmlns:wp="http://schemas.openxmlformats.org/drawingml/2006/wordprocessingDrawing" xmlns:w10="urn:schemas-microsoft-com:office:word" xmlns:w="http://schemas.openxmlformats.org/wordprocessingml/2006/main" xmlns:w14="http://schemas.microsoft.com/office/word/2010/wordml" xmlns:w15="http://schemas.microsoft.com/office/word/2012/wordml" xmlns:wpg="http://schemas.microsoft.com/office/word/2010/wordprocessingGroup" xmlns:wpi="http://schemas.microsoft.com/office/word/2010/wordprocessingInk" xmlns:wne="http://schemas.microsoft.com/office/word/2006/wordml" xmlns:wps="http://schemas.microsoft.com/office/word/2010/wordprocessingShape" mc:Ignorable="w14 w15 wp14">
+<w:ftr xmlns:wpc="http://schemas.microsoft.com/office/word/2010/wordprocessingCanvas" xmlns:mo="http://schemas.microsoft.com/office/mac/office/2008/main" xmlns:mc="http://schemas.openxmlformats.org/markup-compatibility/2006" xmlns:mv="urn:schemas-microsoft-com:mac:vml" xmlns:o="urn:schemas-microsoft-com:office:office" xmlns:r="http://schemas.openxmlformats.org/officeDocument/2006/relationships" xmlns:m="http://schemas.openxmlformats.org/officeDocument/2006/math" xmlns:v="urn:schemas-microsoft-com:vml" xmlns:wp14="http://schemas.microsoft.com/office/word/2010/wordprocessingDrawing" xmlns:wp="http://schemas.openxmlformats.org/drawingml/2006/wordprocessingDrawing" xmlns:w10="urn:schemas-microsoft-com:office:word" xmlns:w="http://schemas.openxmlformats.org/wordprocessingml/2006/main" xmlns:w14="http://schemas.microsoft.com/office/word/2010/wordml" xmlns:wpg="http://schemas.microsoft.com/office/word/2010/wordprocessingGroup" xmlns:wpi="http://schemas.microsoft.com/office/word/2010/wordprocessingInk" xmlns:wne="http://schemas.microsoft.com/office/word/2006/wordml" xmlns:wps="http://schemas.microsoft.com/office/word/2010/wordprocessingShape" mc:Ignorable="w14 wp14">
   <w:p>
     <w:pPr>
       <w:pStyle w:val="Footer"/>
@@ -1650,7 +2044,7 @@
 </file>
 
 <file path=word/footnotes.xml><?xml version="1.0" encoding="utf-8"?>
-<w:footnotes xmlns:wpc="http://schemas.microsoft.com/office/word/2010/wordprocessingCanvas" xmlns:mc="http://schemas.openxmlformats.org/markup-compatibility/2006" xmlns:o="urn:schemas-microsoft-com:office:office" xmlns:r="http://schemas.openxmlformats.org/officeDocument/2006/relationships" xmlns:m="http://schemas.openxmlformats.org/officeDocument/2006/math" xmlns:v="urn:schemas-microsoft-com:vml" xmlns:wp14="http://schemas.microsoft.com/office/word/2010/wordprocessingDrawing" xmlns:wp="http://schemas.openxmlformats.org/drawingml/2006/wordprocessingDrawing" xmlns:w10="urn:schemas-microsoft-com:office:word" xmlns:w="http://schemas.openxmlformats.org/wordprocessingml/2006/main" xmlns:w14="http://schemas.microsoft.com/office/word/2010/wordml" xmlns:w15="http://schemas.microsoft.com/office/word/2012/wordml" xmlns:wpg="http://schemas.microsoft.com/office/word/2010/wordprocessingGroup" xmlns:wpi="http://schemas.microsoft.com/office/word/2010/wordprocessingInk" xmlns:wne="http://schemas.microsoft.com/office/word/2006/wordml" xmlns:wps="http://schemas.microsoft.com/office/word/2010/wordprocessingShape" mc:Ignorable="w14 w15 wp14">
+<w:footnotes xmlns:wpc="http://schemas.microsoft.com/office/word/2010/wordprocessingCanvas" xmlns:mo="http://schemas.microsoft.com/office/mac/office/2008/main" xmlns:mc="http://schemas.openxmlformats.org/markup-compatibility/2006" xmlns:mv="urn:schemas-microsoft-com:mac:vml" xmlns:o="urn:schemas-microsoft-com:office:office" xmlns:r="http://schemas.openxmlformats.org/officeDocument/2006/relationships" xmlns:m="http://schemas.openxmlformats.org/officeDocument/2006/math" xmlns:v="urn:schemas-microsoft-com:vml" xmlns:wp14="http://schemas.microsoft.com/office/word/2010/wordprocessingDrawing" xmlns:wp="http://schemas.openxmlformats.org/drawingml/2006/wordprocessingDrawing" xmlns:w10="urn:schemas-microsoft-com:office:word" xmlns:w="http://schemas.openxmlformats.org/wordprocessingml/2006/main" xmlns:w14="http://schemas.microsoft.com/office/word/2010/wordml" xmlns:wpg="http://schemas.microsoft.com/office/word/2010/wordprocessingGroup" xmlns:wpi="http://schemas.microsoft.com/office/word/2010/wordprocessingInk" xmlns:wne="http://schemas.microsoft.com/office/word/2006/wordml" xmlns:wps="http://schemas.microsoft.com/office/word/2010/wordprocessingShape" mc:Ignorable="w14 wp14">
   <w:footnote w:type="separator" w:id="-1">
     <w:p>
       <w:pPr>
@@ -1675,7 +2069,7 @@
 </file>
 
 <file path=word/header1.xml><?xml version="1.0" encoding="utf-8"?>
-<w:hdr xmlns:wpc="http://schemas.microsoft.com/office/word/2010/wordprocessingCanvas" xmlns:mc="http://schemas.openxmlformats.org/markup-compatibility/2006" xmlns:o="urn:schemas-microsoft-com:office:office" xmlns:r="http://schemas.openxmlformats.org/officeDocument/2006/relationships" xmlns:m="http://schemas.openxmlformats.org/officeDocument/2006/math" xmlns:v="urn:schemas-microsoft-com:vml" xmlns:wp14="http://schemas.microsoft.com/office/word/2010/wordprocessingDrawing" xmlns:wp="http://schemas.openxmlformats.org/drawingml/2006/wordprocessingDrawing" xmlns:w10="urn:schemas-microsoft-com:office:word" xmlns:w="http://schemas.openxmlformats.org/wordprocessingml/2006/main" xmlns:w14="http://schemas.microsoft.com/office/word/2010/wordml" xmlns:w15="http://schemas.microsoft.com/office/word/2012/wordml" xmlns:wpg="http://schemas.microsoft.com/office/word/2010/wordprocessingGroup" xmlns:wpi="http://schemas.microsoft.com/office/word/2010/wordprocessingInk" xmlns:wne="http://schemas.microsoft.com/office/word/2006/wordml" xmlns:wps="http://schemas.microsoft.com/office/word/2010/wordprocessingShape" mc:Ignorable="w14 w15 wp14">
+<w:hdr xmlns:wpc="http://schemas.microsoft.com/office/word/2010/wordprocessingCanvas" xmlns:mo="http://schemas.microsoft.com/office/mac/office/2008/main" xmlns:mc="http://schemas.openxmlformats.org/markup-compatibility/2006" xmlns:mv="urn:schemas-microsoft-com:mac:vml" xmlns:o="urn:schemas-microsoft-com:office:office" xmlns:r="http://schemas.openxmlformats.org/officeDocument/2006/relationships" xmlns:m="http://schemas.openxmlformats.org/officeDocument/2006/math" xmlns:v="urn:schemas-microsoft-com:vml" xmlns:wp14="http://schemas.microsoft.com/office/word/2010/wordprocessingDrawing" xmlns:wp="http://schemas.openxmlformats.org/drawingml/2006/wordprocessingDrawing" xmlns:w10="urn:schemas-microsoft-com:office:word" xmlns:w="http://schemas.openxmlformats.org/wordprocessingml/2006/main" xmlns:w14="http://schemas.microsoft.com/office/word/2010/wordml" xmlns:wpg="http://schemas.microsoft.com/office/word/2010/wordprocessingGroup" xmlns:wpi="http://schemas.microsoft.com/office/word/2010/wordprocessingInk" xmlns:wne="http://schemas.microsoft.com/office/word/2006/wordml" xmlns:wps="http://schemas.microsoft.com/office/word/2010/wordprocessingShape" mc:Ignorable="w14 wp14">
   <w:p>
     <w:pPr>
       <w:pStyle w:val="Header"/>
@@ -1685,7 +2079,7 @@
 </file>
 
 <file path=word/header2.xml><?xml version="1.0" encoding="utf-8"?>
-<w:hdr xmlns:wpc="http://schemas.microsoft.com/office/word/2010/wordprocessingCanvas" xmlns:mc="http://schemas.openxmlformats.org/markup-compatibility/2006" xmlns:o="urn:schemas-microsoft-com:office:office" xmlns:r="http://schemas.openxmlformats.org/officeDocument/2006/relationships" xmlns:m="http://schemas.openxmlformats.org/officeDocument/2006/math" xmlns:v="urn:schemas-microsoft-com:vml" xmlns:wp14="http://schemas.microsoft.com/office/word/2010/wordprocessingDrawing" xmlns:wp="http://schemas.openxmlformats.org/drawingml/2006/wordprocessingDrawing" xmlns:w10="urn:schemas-microsoft-com:office:word" xmlns:w="http://schemas.openxmlformats.org/wordprocessingml/2006/main" xmlns:w14="http://schemas.microsoft.com/office/word/2010/wordml" xmlns:w15="http://schemas.microsoft.com/office/word/2012/wordml" xmlns:wpg="http://schemas.microsoft.com/office/word/2010/wordprocessingGroup" xmlns:wpi="http://schemas.microsoft.com/office/word/2010/wordprocessingInk" xmlns:wne="http://schemas.microsoft.com/office/word/2006/wordml" xmlns:wps="http://schemas.microsoft.com/office/word/2010/wordprocessingShape" mc:Ignorable="w14 w15 wp14">
+<w:hdr xmlns:wpc="http://schemas.microsoft.com/office/word/2010/wordprocessingCanvas" xmlns:mo="http://schemas.microsoft.com/office/mac/office/2008/main" xmlns:mc="http://schemas.openxmlformats.org/markup-compatibility/2006" xmlns:mv="urn:schemas-microsoft-com:mac:vml" xmlns:o="urn:schemas-microsoft-com:office:office" xmlns:r="http://schemas.openxmlformats.org/officeDocument/2006/relationships" xmlns:m="http://schemas.openxmlformats.org/officeDocument/2006/math" xmlns:v="urn:schemas-microsoft-com:vml" xmlns:wp14="http://schemas.microsoft.com/office/word/2010/wordprocessingDrawing" xmlns:wp="http://schemas.openxmlformats.org/drawingml/2006/wordprocessingDrawing" xmlns:w10="urn:schemas-microsoft-com:office:word" xmlns:w="http://schemas.openxmlformats.org/wordprocessingml/2006/main" xmlns:w14="http://schemas.microsoft.com/office/word/2010/wordml" xmlns:wpg="http://schemas.microsoft.com/office/word/2010/wordprocessingGroup" xmlns:wpi="http://schemas.microsoft.com/office/word/2010/wordprocessingInk" xmlns:wne="http://schemas.microsoft.com/office/word/2006/wordml" xmlns:wps="http://schemas.microsoft.com/office/word/2010/wordprocessingShape" mc:Ignorable="w14 wp14">
   <w:p>
     <w:pPr>
       <w:pStyle w:val="Header"/>
@@ -1695,7 +2089,7 @@
 </file>
 
 <file path=word/header3.xml><?xml version="1.0" encoding="utf-8"?>
-<w:hdr xmlns:wpc="http://schemas.microsoft.com/office/word/2010/wordprocessingCanvas" xmlns:mc="http://schemas.openxmlformats.org/markup-compatibility/2006" xmlns:o="urn:schemas-microsoft-com:office:office" xmlns:r="http://schemas.openxmlformats.org/officeDocument/2006/relationships" xmlns:m="http://schemas.openxmlformats.org/officeDocument/2006/math" xmlns:v="urn:schemas-microsoft-com:vml" xmlns:wp14="http://schemas.microsoft.com/office/word/2010/wordprocessingDrawing" xmlns:wp="http://schemas.openxmlformats.org/drawingml/2006/wordprocessingDrawing" xmlns:w10="urn:schemas-microsoft-com:office:word" xmlns:w="http://schemas.openxmlformats.org/wordprocessingml/2006/main" xmlns:w14="http://schemas.microsoft.com/office/word/2010/wordml" xmlns:w15="http://schemas.microsoft.com/office/word/2012/wordml" xmlns:wpg="http://schemas.microsoft.com/office/word/2010/wordprocessingGroup" xmlns:wpi="http://schemas.microsoft.com/office/word/2010/wordprocessingInk" xmlns:wne="http://schemas.microsoft.com/office/word/2006/wordml" xmlns:wps="http://schemas.microsoft.com/office/word/2010/wordprocessingShape" mc:Ignorable="w14 w15 wp14">
+<w:hdr xmlns:wpc="http://schemas.microsoft.com/office/word/2010/wordprocessingCanvas" xmlns:mo="http://schemas.microsoft.com/office/mac/office/2008/main" xmlns:mc="http://schemas.openxmlformats.org/markup-compatibility/2006" xmlns:mv="urn:schemas-microsoft-com:mac:vml" xmlns:o="urn:schemas-microsoft-com:office:office" xmlns:r="http://schemas.openxmlformats.org/officeDocument/2006/relationships" xmlns:m="http://schemas.openxmlformats.org/officeDocument/2006/math" xmlns:v="urn:schemas-microsoft-com:vml" xmlns:wp14="http://schemas.microsoft.com/office/word/2010/wordprocessingDrawing" xmlns:wp="http://schemas.openxmlformats.org/drawingml/2006/wordprocessingDrawing" xmlns:w10="urn:schemas-microsoft-com:office:word" xmlns:w="http://schemas.openxmlformats.org/wordprocessingml/2006/main" xmlns:w14="http://schemas.microsoft.com/office/word/2010/wordml" xmlns:wpg="http://schemas.microsoft.com/office/word/2010/wordprocessingGroup" xmlns:wpi="http://schemas.microsoft.com/office/word/2010/wordprocessingInk" xmlns:wne="http://schemas.microsoft.com/office/word/2006/wordml" xmlns:wps="http://schemas.microsoft.com/office/word/2010/wordprocessingShape" mc:Ignorable="w14 wp14">
   <w:p>
     <w:pPr>
       <w:pStyle w:val="Header"/>
@@ -1705,7 +2099,7 @@
 </file>
 
 <file path=word/styles.xml><?xml version="1.0" encoding="utf-8"?>
-<w:styles xmlns:mc="http://schemas.openxmlformats.org/markup-compatibility/2006" xmlns:r="http://schemas.openxmlformats.org/officeDocument/2006/relationships" xmlns:w="http://schemas.openxmlformats.org/wordprocessingml/2006/main" xmlns:w14="http://schemas.microsoft.com/office/word/2010/wordml" xmlns:w15="http://schemas.microsoft.com/office/word/2012/wordml" mc:Ignorable="w14 w15">
+<w:styles xmlns:mc="http://schemas.openxmlformats.org/markup-compatibility/2006" xmlns:r="http://schemas.openxmlformats.org/officeDocument/2006/relationships" xmlns:w="http://schemas.openxmlformats.org/wordprocessingml/2006/main" xmlns:w14="http://schemas.microsoft.com/office/word/2010/wordml" mc:Ignorable="w14">
   <w:docDefaults>
     <w:rPrDefault>
       <w:rPr>
@@ -1721,369 +2115,396 @@
       </w:pPr>
     </w:pPrDefault>
   </w:docDefaults>
-  <w:latentStyles w:defLockedState="0" w:defUIPriority="99" w:defSemiHidden="0" w:defUnhideWhenUsed="0" w:defQFormat="0" w:count="371">
-    <w:lsdException w:name="Normal" w:uiPriority="0" w:qFormat="1"/>
-    <w:lsdException w:name="heading 1" w:uiPriority="9" w:qFormat="1"/>
-    <w:lsdException w:name="heading 2" w:semiHidden="1" w:uiPriority="9" w:unhideWhenUsed="1" w:qFormat="1"/>
-    <w:lsdException w:name="heading 3" w:semiHidden="1" w:uiPriority="9" w:unhideWhenUsed="1" w:qFormat="1"/>
-    <w:lsdException w:name="heading 4" w:semiHidden="1" w:uiPriority="9" w:unhideWhenUsed="1" w:qFormat="1"/>
-    <w:lsdException w:name="heading 5" w:semiHidden="1" w:uiPriority="9" w:unhideWhenUsed="1" w:qFormat="1"/>
-    <w:lsdException w:name="heading 6" w:semiHidden="1" w:uiPriority="9" w:unhideWhenUsed="1" w:qFormat="1"/>
-    <w:lsdException w:name="heading 7" w:semiHidden="1" w:uiPriority="9" w:unhideWhenUsed="1" w:qFormat="1"/>
-    <w:lsdException w:name="heading 8" w:semiHidden="1" w:uiPriority="9" w:unhideWhenUsed="1" w:qFormat="1"/>
-    <w:lsdException w:name="heading 9" w:semiHidden="1" w:uiPriority="9" w:unhideWhenUsed="1" w:qFormat="1"/>
-    <w:lsdException w:name="index 1" w:semiHidden="1" w:unhideWhenUsed="1"/>
-    <w:lsdException w:name="index 2" w:semiHidden="1" w:unhideWhenUsed="1"/>
-    <w:lsdException w:name="index 3" w:semiHidden="1" w:unhideWhenUsed="1"/>
-    <w:lsdException w:name="index 4" w:semiHidden="1" w:unhideWhenUsed="1"/>
-    <w:lsdException w:name="index 5" w:semiHidden="1" w:unhideWhenUsed="1"/>
-    <w:lsdException w:name="index 6" w:semiHidden="1" w:unhideWhenUsed="1"/>
-    <w:lsdException w:name="index 7" w:semiHidden="1" w:unhideWhenUsed="1"/>
-    <w:lsdException w:name="index 8" w:semiHidden="1" w:unhideWhenUsed="1"/>
-    <w:lsdException w:name="index 9" w:semiHidden="1" w:unhideWhenUsed="1"/>
-    <w:lsdException w:name="toc 1" w:semiHidden="1" w:uiPriority="39" w:unhideWhenUsed="1"/>
-    <w:lsdException w:name="toc 2" w:semiHidden="1" w:uiPriority="39" w:unhideWhenUsed="1"/>
-    <w:lsdException w:name="toc 3" w:semiHidden="1" w:uiPriority="39" w:unhideWhenUsed="1"/>
-    <w:lsdException w:name="toc 4" w:semiHidden="1" w:uiPriority="39" w:unhideWhenUsed="1"/>
-    <w:lsdException w:name="toc 5" w:semiHidden="1" w:uiPriority="39" w:unhideWhenUsed="1"/>
-    <w:lsdException w:name="toc 6" w:semiHidden="1" w:uiPriority="39" w:unhideWhenUsed="1"/>
-    <w:lsdException w:name="toc 7" w:semiHidden="1" w:uiPriority="39" w:unhideWhenUsed="1"/>
-    <w:lsdException w:name="toc 8" w:semiHidden="1" w:uiPriority="39" w:unhideWhenUsed="1"/>
-    <w:lsdException w:name="toc 9" w:semiHidden="1" w:uiPriority="39" w:unhideWhenUsed="1"/>
-    <w:lsdException w:name="Normal Indent" w:semiHidden="1" w:unhideWhenUsed="1"/>
-    <w:lsdException w:name="footnote text" w:semiHidden="1" w:unhideWhenUsed="1"/>
-    <w:lsdException w:name="annotation text" w:semiHidden="1" w:unhideWhenUsed="1"/>
-    <w:lsdException w:name="header" w:semiHidden="1" w:unhideWhenUsed="1"/>
-    <w:lsdException w:name="footer" w:semiHidden="1" w:unhideWhenUsed="1"/>
-    <w:lsdException w:name="index heading" w:semiHidden="1" w:unhideWhenUsed="1"/>
-    <w:lsdException w:name="caption" w:semiHidden="1" w:uiPriority="35" w:unhideWhenUsed="1" w:qFormat="1"/>
-    <w:lsdException w:name="table of figures" w:semiHidden="1" w:unhideWhenUsed="1"/>
-    <w:lsdException w:name="envelope address" w:semiHidden="1" w:unhideWhenUsed="1"/>
-    <w:lsdException w:name="envelope return" w:semiHidden="1" w:unhideWhenUsed="1"/>
-    <w:lsdException w:name="footnote reference" w:semiHidden="1" w:unhideWhenUsed="1"/>
-    <w:lsdException w:name="annotation reference" w:semiHidden="1" w:unhideWhenUsed="1"/>
-    <w:lsdException w:name="line number" w:semiHidden="1" w:unhideWhenUsed="1"/>
-    <w:lsdException w:name="page number" w:semiHidden="1" w:unhideWhenUsed="1"/>
-    <w:lsdException w:name="endnote reference" w:semiHidden="1" w:unhideWhenUsed="1"/>
-    <w:lsdException w:name="endnote text" w:semiHidden="1" w:unhideWhenUsed="1"/>
-    <w:lsdException w:name="table of authorities" w:semiHidden="1" w:unhideWhenUsed="1"/>
-    <w:lsdException w:name="macro" w:semiHidden="1" w:unhideWhenUsed="1"/>
-    <w:lsdException w:name="toa heading" w:semiHidden="1" w:unhideWhenUsed="1"/>
-    <w:lsdException w:name="List" w:semiHidden="1" w:unhideWhenUsed="1"/>
-    <w:lsdException w:name="List Bullet" w:semiHidden="1" w:unhideWhenUsed="1"/>
-    <w:lsdException w:name="List Number" w:semiHidden="1" w:unhideWhenUsed="1"/>
-    <w:lsdException w:name="List 2" w:semiHidden="1" w:unhideWhenUsed="1"/>
-    <w:lsdException w:name="List 3" w:semiHidden="1" w:unhideWhenUsed="1"/>
-    <w:lsdException w:name="List 4" w:semiHidden="1" w:unhideWhenUsed="1"/>
-    <w:lsdException w:name="List 5" w:semiHidden="1" w:unhideWhenUsed="1"/>
-    <w:lsdException w:name="List Bullet 2" w:semiHidden="1" w:unhideWhenUsed="1"/>
-    <w:lsdException w:name="List Bullet 3" w:semiHidden="1" w:unhideWhenUsed="1"/>
-    <w:lsdException w:name="List Bullet 4" w:semiHidden="1" w:unhideWhenUsed="1"/>
-    <w:lsdException w:name="List Bullet 5" w:semiHidden="1" w:unhideWhenUsed="1"/>
-    <w:lsdException w:name="List Number 2" w:semiHidden="1" w:unhideWhenUsed="1"/>
-    <w:lsdException w:name="List Number 3" w:semiHidden="1" w:unhideWhenUsed="1"/>
-    <w:lsdException w:name="List Number 4" w:semiHidden="1" w:unhideWhenUsed="1"/>
-    <w:lsdException w:name="List Number 5" w:semiHidden="1" w:unhideWhenUsed="1"/>
-    <w:lsdException w:name="Title" w:uiPriority="10" w:qFormat="1"/>
-    <w:lsdException w:name="Closing" w:semiHidden="1" w:unhideWhenUsed="1"/>
-    <w:lsdException w:name="Signature" w:semiHidden="1" w:unhideWhenUsed="1"/>
-    <w:lsdException w:name="Default Paragraph Font" w:semiHidden="1" w:uiPriority="1" w:unhideWhenUsed="1"/>
-    <w:lsdException w:name="Body Text" w:semiHidden="1" w:unhideWhenUsed="1"/>
-    <w:lsdException w:name="Body Text Indent" w:semiHidden="1" w:unhideWhenUsed="1"/>
-    <w:lsdException w:name="List Continue" w:semiHidden="1" w:unhideWhenUsed="1"/>
-    <w:lsdException w:name="List Continue 2" w:semiHidden="1" w:unhideWhenUsed="1"/>
-    <w:lsdException w:name="List Continue 3" w:semiHidden="1" w:unhideWhenUsed="1"/>
-    <w:lsdException w:name="List Continue 4" w:semiHidden="1" w:unhideWhenUsed="1"/>
-    <w:lsdException w:name="List Continue 5" w:semiHidden="1" w:unhideWhenUsed="1"/>
-    <w:lsdException w:name="Message Header" w:semiHidden="1" w:unhideWhenUsed="1"/>
-    <w:lsdException w:name="Subtitle" w:uiPriority="11" w:qFormat="1"/>
-    <w:lsdException w:name="Salutation" w:semiHidden="1" w:unhideWhenUsed="1"/>
-    <w:lsdException w:name="Date" w:semiHidden="1" w:unhideWhenUsed="1"/>
-    <w:lsdException w:name="Body Text First Indent" w:semiHidden="1" w:unhideWhenUsed="1"/>
-    <w:lsdException w:name="Body Text First Indent 2" w:semiHidden="1" w:unhideWhenUsed="1"/>
-    <w:lsdException w:name="Note Heading" w:semiHidden="1" w:unhideWhenUsed="1"/>
-    <w:lsdException w:name="Body Text 2" w:semiHidden="1" w:unhideWhenUsed="1"/>
-    <w:lsdException w:name="Body Text 3" w:semiHidden="1" w:unhideWhenUsed="1"/>
-    <w:lsdException w:name="Body Text Indent 2" w:semiHidden="1" w:unhideWhenUsed="1"/>
-    <w:lsdException w:name="Body Text Indent 3" w:semiHidden="1" w:unhideWhenUsed="1"/>
-    <w:lsdException w:name="Block Text" w:semiHidden="1" w:unhideWhenUsed="1"/>
-    <w:lsdException w:name="Hyperlink" w:semiHidden="1" w:unhideWhenUsed="1"/>
-    <w:lsdException w:name="FollowedHyperlink" w:semiHidden="1" w:unhideWhenUsed="1"/>
-    <w:lsdException w:name="Strong" w:uiPriority="22" w:qFormat="1"/>
-    <w:lsdException w:name="Emphasis" w:uiPriority="20" w:qFormat="1"/>
-    <w:lsdException w:name="Document Map" w:semiHidden="1" w:unhideWhenUsed="1"/>
-    <w:lsdException w:name="Plain Text" w:semiHidden="1" w:unhideWhenUsed="1"/>
-    <w:lsdException w:name="E-mail Signature" w:semiHidden="1" w:unhideWhenUsed="1"/>
-    <w:lsdException w:name="HTML Top of Form" w:semiHidden="1" w:unhideWhenUsed="1"/>
-    <w:lsdException w:name="HTML Bottom of Form" w:semiHidden="1" w:unhideWhenUsed="1"/>
-    <w:lsdException w:name="Normal (Web)" w:semiHidden="1" w:unhideWhenUsed="1"/>
-    <w:lsdException w:name="HTML Acronym" w:semiHidden="1" w:unhideWhenUsed="1"/>
-    <w:lsdException w:name="HTML Address" w:semiHidden="1" w:unhideWhenUsed="1"/>
-    <w:lsdException w:name="HTML Cite" w:semiHidden="1" w:unhideWhenUsed="1"/>
-    <w:lsdException w:name="HTML Code" w:semiHidden="1" w:unhideWhenUsed="1"/>
-    <w:lsdException w:name="HTML Definition" w:semiHidden="1" w:unhideWhenUsed="1"/>
-    <w:lsdException w:name="HTML Keyboard" w:semiHidden="1" w:unhideWhenUsed="1"/>
-    <w:lsdException w:name="HTML Preformatted" w:semiHidden="1" w:unhideWhenUsed="1"/>
-    <w:lsdException w:name="HTML Sample" w:semiHidden="1" w:unhideWhenUsed="1"/>
-    <w:lsdException w:name="HTML Typewriter" w:semiHidden="1" w:unhideWhenUsed="1"/>
-    <w:lsdException w:name="HTML Variable" w:semiHidden="1" w:unhideWhenUsed="1"/>
-    <w:lsdException w:name="Normal Table" w:semiHidden="1" w:unhideWhenUsed="1"/>
-    <w:lsdException w:name="annotation subject" w:semiHidden="1" w:unhideWhenUsed="1"/>
-    <w:lsdException w:name="No List" w:semiHidden="1" w:unhideWhenUsed="1"/>
-    <w:lsdException w:name="Outline List 1" w:semiHidden="1" w:unhideWhenUsed="1"/>
-    <w:lsdException w:name="Outline List 2" w:semiHidden="1" w:unhideWhenUsed="1"/>
-    <w:lsdException w:name="Outline List 3" w:semiHidden="1" w:unhideWhenUsed="1"/>
-    <w:lsdException w:name="Table Simple 1" w:semiHidden="1" w:unhideWhenUsed="1"/>
-    <w:lsdException w:name="Table Simple 2" w:semiHidden="1" w:unhideWhenUsed="1"/>
-    <w:lsdException w:name="Table Simple 3" w:semiHidden="1" w:unhideWhenUsed="1"/>
-    <w:lsdException w:name="Table Classic 1" w:semiHidden="1" w:unhideWhenUsed="1"/>
-    <w:lsdException w:name="Table Classic 2" w:semiHidden="1" w:unhideWhenUsed="1"/>
-    <w:lsdException w:name="Table Classic 3" w:semiHidden="1" w:unhideWhenUsed="1"/>
-    <w:lsdException w:name="Table Classic 4" w:semiHidden="1" w:unhideWhenUsed="1"/>
-    <w:lsdException w:name="Table Colorful 1" w:semiHidden="1" w:unhideWhenUsed="1"/>
-    <w:lsdException w:name="Table Colorful 2" w:semiHidden="1" w:unhideWhenUsed="1"/>
-    <w:lsdException w:name="Table Colorful 3" w:semiHidden="1" w:unhideWhenUsed="1"/>
-    <w:lsdException w:name="Table Columns 1" w:semiHidden="1" w:unhideWhenUsed="1"/>
-    <w:lsdException w:name="Table Columns 2" w:semiHidden="1" w:unhideWhenUsed="1"/>
-    <w:lsdException w:name="Table Columns 3" w:semiHidden="1" w:unhideWhenUsed="1"/>
-    <w:lsdException w:name="Table Columns 4" w:semiHidden="1" w:unhideWhenUsed="1"/>
-    <w:lsdException w:name="Table Columns 5" w:semiHidden="1" w:unhideWhenUsed="1"/>
-    <w:lsdException w:name="Table Grid 1" w:semiHidden="1" w:unhideWhenUsed="1"/>
-    <w:lsdException w:name="Table Grid 2" w:semiHidden="1" w:unhideWhenUsed="1"/>
-    <w:lsdException w:name="Table Grid 3" w:semiHidden="1" w:unhideWhenUsed="1"/>
-    <w:lsdException w:name="Table Grid 4" w:semiHidden="1" w:unhideWhenUsed="1"/>
-    <w:lsdException w:name="Table Grid 5" w:semiHidden="1" w:unhideWhenUsed="1"/>
-    <w:lsdException w:name="Table Grid 6" w:semiHidden="1" w:unhideWhenUsed="1"/>
-    <w:lsdException w:name="Table Grid 7" w:semiHidden="1" w:unhideWhenUsed="1"/>
-    <w:lsdException w:name="Table Grid 8" w:semiHidden="1" w:unhideWhenUsed="1"/>
-    <w:lsdException w:name="Table List 1" w:semiHidden="1" w:unhideWhenUsed="1"/>
-    <w:lsdException w:name="Table List 2" w:semiHidden="1" w:unhideWhenUsed="1"/>
-    <w:lsdException w:name="Table List 3" w:semiHidden="1" w:unhideWhenUsed="1"/>
-    <w:lsdException w:name="Table List 4" w:semiHidden="1" w:unhideWhenUsed="1"/>
-    <w:lsdException w:name="Table List 5" w:semiHidden="1" w:unhideWhenUsed="1"/>
-    <w:lsdException w:name="Table List 6" w:semiHidden="1" w:unhideWhenUsed="1"/>
-    <w:lsdException w:name="Table List 7" w:semiHidden="1" w:unhideWhenUsed="1"/>
-    <w:lsdException w:name="Table List 8" w:semiHidden="1" w:unhideWhenUsed="1"/>
-    <w:lsdException w:name="Table 3D effects 1" w:semiHidden="1" w:unhideWhenUsed="1"/>
-    <w:lsdException w:name="Table 3D effects 2" w:semiHidden="1" w:unhideWhenUsed="1"/>
-    <w:lsdException w:name="Table 3D effects 3" w:semiHidden="1" w:unhideWhenUsed="1"/>
-    <w:lsdException w:name="Table Contemporary" w:semiHidden="1" w:unhideWhenUsed="1"/>
-    <w:lsdException w:name="Table Elegant" w:semiHidden="1" w:unhideWhenUsed="1"/>
-    <w:lsdException w:name="Table Professional" w:semiHidden="1" w:unhideWhenUsed="1"/>
-    <w:lsdException w:name="Table Subtle 1" w:semiHidden="1" w:unhideWhenUsed="1"/>
-    <w:lsdException w:name="Table Subtle 2" w:semiHidden="1" w:unhideWhenUsed="1"/>
-    <w:lsdException w:name="Table Web 1" w:semiHidden="1" w:unhideWhenUsed="1"/>
-    <w:lsdException w:name="Table Web 2" w:semiHidden="1" w:unhideWhenUsed="1"/>
-    <w:lsdException w:name="Table Web 3" w:semiHidden="1" w:unhideWhenUsed="1"/>
-    <w:lsdException w:name="Balloon Text" w:semiHidden="1" w:unhideWhenUsed="1"/>
-    <w:lsdException w:name="Table Grid" w:uiPriority="39"/>
-    <w:lsdException w:name="Table Theme" w:semiHidden="1" w:unhideWhenUsed="1"/>
-    <w:lsdException w:name="Placeholder Text" w:semiHidden="1"/>
-    <w:lsdException w:name="No Spacing" w:uiPriority="1" w:qFormat="1"/>
-    <w:lsdException w:name="Light Shading" w:uiPriority="60"/>
-    <w:lsdException w:name="Light List" w:uiPriority="61"/>
-    <w:lsdException w:name="Light Grid" w:uiPriority="62"/>
-    <w:lsdException w:name="Medium Shading 1" w:uiPriority="63"/>
-    <w:lsdException w:name="Medium Shading 2" w:uiPriority="64"/>
-    <w:lsdException w:name="Medium List 1" w:uiPriority="65"/>
-    <w:lsdException w:name="Medium List 2" w:uiPriority="66"/>
-    <w:lsdException w:name="Medium Grid 1" w:uiPriority="67"/>
-    <w:lsdException w:name="Medium Grid 2" w:uiPriority="68"/>
-    <w:lsdException w:name="Medium Grid 3" w:uiPriority="69"/>
-    <w:lsdException w:name="Dark List" w:uiPriority="70"/>
-    <w:lsdException w:name="Colorful Shading" w:uiPriority="71"/>
-    <w:lsdException w:name="Colorful List" w:uiPriority="72"/>
-    <w:lsdException w:name="Colorful Grid" w:uiPriority="73"/>
-    <w:lsdException w:name="Light Shading Accent 1" w:uiPriority="60"/>
-    <w:lsdException w:name="Light List Accent 1" w:uiPriority="61"/>
-    <w:lsdException w:name="Light Grid Accent 1" w:uiPriority="62"/>
-    <w:lsdException w:name="Medium Shading 1 Accent 1" w:uiPriority="63"/>
-    <w:lsdException w:name="Medium Shading 2 Accent 1" w:uiPriority="64"/>
-    <w:lsdException w:name="Medium List 1 Accent 1" w:uiPriority="65"/>
-    <w:lsdException w:name="Revision" w:semiHidden="1"/>
-    <w:lsdException w:name="List Paragraph" w:uiPriority="34" w:qFormat="1"/>
-    <w:lsdException w:name="Quote" w:uiPriority="29" w:qFormat="1"/>
-    <w:lsdException w:name="Intense Quote" w:uiPriority="30" w:qFormat="1"/>
-    <w:lsdException w:name="Medium List 2 Accent 1" w:uiPriority="66"/>
-    <w:lsdException w:name="Medium Grid 1 Accent 1" w:uiPriority="67"/>
-    <w:lsdException w:name="Medium Grid 2 Accent 1" w:uiPriority="68"/>
-    <w:lsdException w:name="Medium Grid 3 Accent 1" w:uiPriority="69"/>
-    <w:lsdException w:name="Dark List Accent 1" w:uiPriority="70"/>
-    <w:lsdException w:name="Colorful Shading Accent 1" w:uiPriority="71"/>
-    <w:lsdException w:name="Colorful List Accent 1" w:uiPriority="72"/>
-    <w:lsdException w:name="Colorful Grid Accent 1" w:uiPriority="73"/>
-    <w:lsdException w:name="Light Shading Accent 2" w:uiPriority="60"/>
-    <w:lsdException w:name="Light List Accent 2" w:uiPriority="61"/>
-    <w:lsdException w:name="Light Grid Accent 2" w:uiPriority="62"/>
-    <w:lsdException w:name="Medium Shading 1 Accent 2" w:uiPriority="63"/>
-    <w:lsdException w:name="Medium Shading 2 Accent 2" w:uiPriority="64"/>
-    <w:lsdException w:name="Medium List 1 Accent 2" w:uiPriority="65"/>
-    <w:lsdException w:name="Medium List 2 Accent 2" w:uiPriority="66"/>
-    <w:lsdException w:name="Medium Grid 1 Accent 2" w:uiPriority="67"/>
-    <w:lsdException w:name="Medium Grid 2 Accent 2" w:uiPriority="68"/>
-    <w:lsdException w:name="Medium Grid 3 Accent 2" w:uiPriority="69"/>
-    <w:lsdException w:name="Dark List Accent 2" w:uiPriority="70"/>
-    <w:lsdException w:name="Colorful Shading Accent 2" w:uiPriority="71"/>
-    <w:lsdException w:name="Colorful List Accent 2" w:uiPriority="72"/>
-    <w:lsdException w:name="Colorful Grid Accent 2" w:uiPriority="73"/>
-    <w:lsdException w:name="Light Shading Accent 3" w:uiPriority="60"/>
-    <w:lsdException w:name="Light List Accent 3" w:uiPriority="61"/>
-    <w:lsdException w:name="Light Grid Accent 3" w:uiPriority="62"/>
-    <w:lsdException w:name="Medium Shading 1 Accent 3" w:uiPriority="63"/>
-    <w:lsdException w:name="Medium Shading 2 Accent 3" w:uiPriority="64"/>
-    <w:lsdException w:name="Medium List 1 Accent 3" w:uiPriority="65"/>
-    <w:lsdException w:name="Medium List 2 Accent 3" w:uiPriority="66"/>
-    <w:lsdException w:name="Medium Grid 1 Accent 3" w:uiPriority="67"/>
-    <w:lsdException w:name="Medium Grid 2 Accent 3" w:uiPriority="68"/>
-    <w:lsdException w:name="Medium Grid 3 Accent 3" w:uiPriority="69"/>
-    <w:lsdException w:name="Dark List Accent 3" w:uiPriority="70"/>
-    <w:lsdException w:name="Colorful Shading Accent 3" w:uiPriority="71"/>
-    <w:lsdException w:name="Colorful List Accent 3" w:uiPriority="72"/>
-    <w:lsdException w:name="Colorful Grid Accent 3" w:uiPriority="73"/>
-    <w:lsdException w:name="Light Shading Accent 4" w:uiPriority="60"/>
-    <w:lsdException w:name="Light List Accent 4" w:uiPriority="61"/>
-    <w:lsdException w:name="Light Grid Accent 4" w:uiPriority="62"/>
-    <w:lsdException w:name="Medium Shading 1 Accent 4" w:uiPriority="63"/>
-    <w:lsdException w:name="Medium Shading 2 Accent 4" w:uiPriority="64"/>
-    <w:lsdException w:name="Medium List 1 Accent 4" w:uiPriority="65"/>
-    <w:lsdException w:name="Medium List 2 Accent 4" w:uiPriority="66"/>
-    <w:lsdException w:name="Medium Grid 1 Accent 4" w:uiPriority="67"/>
-    <w:lsdException w:name="Medium Grid 2 Accent 4" w:uiPriority="68"/>
-    <w:lsdException w:name="Medium Grid 3 Accent 4" w:uiPriority="69"/>
-    <w:lsdException w:name="Dark List Accent 4" w:uiPriority="70"/>
-    <w:lsdException w:name="Colorful Shading Accent 4" w:uiPriority="71"/>
-    <w:lsdException w:name="Colorful List Accent 4" w:uiPriority="72"/>
-    <w:lsdException w:name="Colorful Grid Accent 4" w:uiPriority="73"/>
-    <w:lsdException w:name="Light Shading Accent 5" w:uiPriority="60"/>
-    <w:lsdException w:name="Light List Accent 5" w:uiPriority="61"/>
-    <w:lsdException w:name="Light Grid Accent 5" w:uiPriority="62"/>
-    <w:lsdException w:name="Medium Shading 1 Accent 5" w:uiPriority="63"/>
-    <w:lsdException w:name="Medium Shading 2 Accent 5" w:uiPriority="64"/>
-    <w:lsdException w:name="Medium List 1 Accent 5" w:uiPriority="65"/>
-    <w:lsdException w:name="Medium List 2 Accent 5" w:uiPriority="66"/>
-    <w:lsdException w:name="Medium Grid 1 Accent 5" w:uiPriority="67"/>
-    <w:lsdException w:name="Medium Grid 2 Accent 5" w:uiPriority="68"/>
-    <w:lsdException w:name="Medium Grid 3 Accent 5" w:uiPriority="69"/>
-    <w:lsdException w:name="Dark List Accent 5" w:uiPriority="70"/>
-    <w:lsdException w:name="Colorful Shading Accent 5" w:uiPriority="71"/>
-    <w:lsdException w:name="Colorful List Accent 5" w:uiPriority="72"/>
-    <w:lsdException w:name="Colorful Grid Accent 5" w:uiPriority="73"/>
-    <w:lsdException w:name="Light Shading Accent 6" w:uiPriority="60"/>
-    <w:lsdException w:name="Light List Accent 6" w:uiPriority="61"/>
-    <w:lsdException w:name="Light Grid Accent 6" w:uiPriority="62"/>
-    <w:lsdException w:name="Medium Shading 1 Accent 6" w:uiPriority="63"/>
-    <w:lsdException w:name="Medium Shading 2 Accent 6" w:uiPriority="64"/>
-    <w:lsdException w:name="Medium List 1 Accent 6" w:uiPriority="65"/>
-    <w:lsdException w:name="Medium List 2 Accent 6" w:uiPriority="66"/>
-    <w:lsdException w:name="Medium Grid 1 Accent 6" w:uiPriority="67"/>
-    <w:lsdException w:name="Medium Grid 2 Accent 6" w:uiPriority="68"/>
-    <w:lsdException w:name="Medium Grid 3 Accent 6" w:uiPriority="69"/>
-    <w:lsdException w:name="Dark List Accent 6" w:uiPriority="70"/>
-    <w:lsdException w:name="Colorful Shading Accent 6" w:uiPriority="71"/>
-    <w:lsdException w:name="Colorful List Accent 6" w:uiPriority="72"/>
-    <w:lsdException w:name="Colorful Grid Accent 6" w:uiPriority="73"/>
-    <w:lsdException w:name="Subtle Emphasis" w:uiPriority="19" w:qFormat="1"/>
-    <w:lsdException w:name="Intense Emphasis" w:uiPriority="21" w:qFormat="1"/>
-    <w:lsdException w:name="Subtle Reference" w:uiPriority="31" w:qFormat="1"/>
-    <w:lsdException w:name="Intense Reference" w:uiPriority="32" w:qFormat="1"/>
-    <w:lsdException w:name="Book Title" w:uiPriority="33" w:qFormat="1"/>
-    <w:lsdException w:name="Bibliography" w:semiHidden="1" w:uiPriority="37" w:unhideWhenUsed="1"/>
-    <w:lsdException w:name="TOC Heading" w:semiHidden="1" w:uiPriority="39" w:unhideWhenUsed="1" w:qFormat="1"/>
-    <w:lsdException w:name="Grid Table 4" w:uiPriority="49"/>
-    <w:lsdException w:name="Grid Table 5 Dark" w:uiPriority="50"/>
-    <w:lsdException w:name="Grid Table 6 Colorful" w:uiPriority="51"/>
-    <w:lsdException w:name="Grid Table 7 Colorful" w:uiPriority="52"/>
-    <w:lsdException w:name="Grid Table 1 Light Accent 1" w:uiPriority="46"/>
-    <w:lsdException w:name="Grid Table 2 Accent 1" w:uiPriority="47"/>
-    <w:lsdException w:name="Grid Table 3 Accent 1" w:uiPriority="48"/>
-    <w:lsdException w:name="Grid Table 4 Accent 1" w:uiPriority="49"/>
-    <w:lsdException w:name="Grid Table 5 Dark Accent 1" w:uiPriority="50"/>
-    <w:lsdException w:name="Grid Table 6 Colorful Accent 1" w:uiPriority="51"/>
-    <w:lsdException w:name="Grid Table 7 Colorful Accent 1" w:uiPriority="52"/>
-    <w:lsdException w:name="Grid Table 1 Light Accent 2" w:uiPriority="46"/>
-    <w:lsdException w:name="Grid Table 2 Accent 2" w:uiPriority="47"/>
-    <w:lsdException w:name="Grid Table 3 Accent 2" w:uiPriority="48"/>
-    <w:lsdException w:name="Grid Table 4 Accent 2" w:uiPriority="49"/>
-    <w:lsdException w:name="Grid Table 5 Dark Accent 2" w:uiPriority="50"/>
-    <w:lsdException w:name="Grid Table 6 Colorful Accent 2" w:uiPriority="51"/>
-    <w:lsdException w:name="Grid Table 7 Colorful Accent 2" w:uiPriority="52"/>
-    <w:lsdException w:name="Grid Table 1 Light Accent 3" w:uiPriority="46"/>
-    <w:lsdException w:name="Grid Table 2 Accent 3" w:uiPriority="47"/>
-    <w:lsdException w:name="Grid Table 3 Accent 3" w:uiPriority="48"/>
-    <w:lsdException w:name="Grid Table 4 Accent 3" w:uiPriority="49"/>
-    <w:lsdException w:name="Grid Table 5 Dark Accent 3" w:uiPriority="50"/>
-    <w:lsdException w:name="Grid Table 6 Colorful Accent 3" w:uiPriority="51"/>
-    <w:lsdException w:name="Grid Table 7 Colorful Accent 3" w:uiPriority="52"/>
-    <w:lsdException w:name="Grid Table 1 Light Accent 4" w:uiPriority="46"/>
-    <w:lsdException w:name="Grid Table 2 Accent 4" w:uiPriority="47"/>
-    <w:lsdException w:name="Grid Table 3 Accent 4" w:uiPriority="48"/>
-    <w:lsdException w:name="Grid Table 4 Accent 4" w:uiPriority="49"/>
-    <w:lsdException w:name="Grid Table 5 Dark Accent 4" w:uiPriority="50"/>
-    <w:lsdException w:name="Grid Table 6 Colorful Accent 4" w:uiPriority="51"/>
-    <w:lsdException w:name="Grid Table 7 Colorful Accent 4" w:uiPriority="52"/>
-    <w:lsdException w:name="Grid Table 1 Light Accent 5" w:uiPriority="46"/>
-    <w:lsdException w:name="Grid Table 2 Accent 5" w:uiPriority="47"/>
-    <w:lsdException w:name="Grid Table 3 Accent 5" w:uiPriority="48"/>
-    <w:lsdException w:name="Grid Table 4 Accent 5" w:uiPriority="49"/>
-    <w:lsdException w:name="Grid Table 5 Dark Accent 5" w:uiPriority="50"/>
-    <w:lsdException w:name="Grid Table 6 Colorful Accent 5" w:uiPriority="51"/>
-    <w:lsdException w:name="Grid Table 7 Colorful Accent 5" w:uiPriority="52"/>
-    <w:lsdException w:name="Grid Table 1 Light Accent 6" w:uiPriority="46"/>
-    <w:lsdException w:name="Grid Table 2 Accent 6" w:uiPriority="47"/>
-    <w:lsdException w:name="Grid Table 3 Accent 6" w:uiPriority="48"/>
-    <w:lsdException w:name="Grid Table 4 Accent 6" w:uiPriority="49"/>
-    <w:lsdException w:name="Grid Table 5 Dark Accent 6" w:uiPriority="50"/>
-    <w:lsdException w:name="Grid Table 6 Colorful Accent 6" w:uiPriority="51"/>
-    <w:lsdException w:name="Grid Table 7 Colorful Accent 6" w:uiPriority="52"/>
-    <w:lsdException w:name="List Table 1 Light" w:uiPriority="46"/>
-    <w:lsdException w:name="List Table 2" w:uiPriority="47"/>
-    <w:lsdException w:name="List Table 3" w:uiPriority="48"/>
-    <w:lsdException w:name="List Table 4" w:uiPriority="49"/>
-    <w:lsdException w:name="List Table 5 Dark" w:uiPriority="50"/>
-    <w:lsdException w:name="List Table 6 Colorful" w:uiPriority="51"/>
-    <w:lsdException w:name="List Table 7 Colorful" w:uiPriority="52"/>
-    <w:lsdException w:name="List Table 1 Light Accent 1" w:uiPriority="46"/>
-    <w:lsdException w:name="List Table 2 Accent 1" w:uiPriority="47"/>
-    <w:lsdException w:name="List Table 3 Accent 1" w:uiPriority="48"/>
-    <w:lsdException w:name="List Table 4 Accent 1" w:uiPriority="49"/>
-    <w:lsdException w:name="List Table 5 Dark Accent 1" w:uiPriority="50"/>
-    <w:lsdException w:name="List Table 6 Colorful Accent 1" w:uiPriority="51"/>
-    <w:lsdException w:name="List Table 7 Colorful Accent 1" w:uiPriority="52"/>
-    <w:lsdException w:name="List Table 1 Light Accent 2" w:uiPriority="46"/>
-    <w:lsdException w:name="List Table 2 Accent 2" w:uiPriority="47"/>
-    <w:lsdException w:name="List Table 3 Accent 2" w:uiPriority="48"/>
-    <w:lsdException w:name="List Table 4 Accent 2" w:uiPriority="49"/>
-    <w:lsdException w:name="List Table 5 Dark Accent 2" w:uiPriority="50"/>
-    <w:lsdException w:name="List Table 6 Colorful Accent 2" w:uiPriority="51"/>
-    <w:lsdException w:name="List Table 7 Colorful Accent 2" w:uiPriority="52"/>
-    <w:lsdException w:name="List Table 1 Light Accent 3" w:uiPriority="46"/>
-    <w:lsdException w:name="List Table 2 Accent 3" w:uiPriority="47"/>
-    <w:lsdException w:name="List Table 3 Accent 3" w:uiPriority="48"/>
-    <w:lsdException w:name="List Table 4 Accent 3" w:uiPriority="49"/>
-    <w:lsdException w:name="List Table 5 Dark Accent 3" w:uiPriority="50"/>
-    <w:lsdException w:name="List Table 6 Colorful Accent 3" w:uiPriority="51"/>
-    <w:lsdException w:name="List Table 7 Colorful Accent 3" w:uiPriority="52"/>
-    <w:lsdException w:name="List Table 1 Light Accent 4" w:uiPriority="46"/>
-    <w:lsdException w:name="List Table 2 Accent 4" w:uiPriority="47"/>
-    <w:lsdException w:name="List Table 3 Accent 4" w:uiPriority="48"/>
-    <w:lsdException w:name="List Table 4 Accent 4" w:uiPriority="49"/>
-    <w:lsdException w:name="List Table 5 Dark Accent 4" w:uiPriority="50"/>
-    <w:lsdException w:name="List Table 6 Colorful Accent 4" w:uiPriority="51"/>
-    <w:lsdException w:name="List Table 7 Colorful Accent 4" w:uiPriority="52"/>
-    <w:lsdException w:name="List Table 1 Light Accent 5" w:uiPriority="46"/>
-    <w:lsdException w:name="List Table 2 Accent 5" w:uiPriority="47"/>
-    <w:lsdException w:name="List Table 3 Accent 5" w:uiPriority="48"/>
-    <w:lsdException w:name="List Table 4 Accent 5" w:uiPriority="49"/>
-    <w:lsdException w:name="List Table 5 Dark Accent 5" w:uiPriority="50"/>
-    <w:lsdException w:name="List Table 6 Colorful Accent 5" w:uiPriority="51"/>
-    <w:lsdException w:name="List Table 7 Colorful Accent 5" w:uiPriority="52"/>
-    <w:lsdException w:name="List Table 1 Light Accent 6" w:uiPriority="46"/>
-    <w:lsdException w:name="List Table 2 Accent 6" w:uiPriority="47"/>
-    <w:lsdException w:name="List Table 3 Accent 6" w:uiPriority="48"/>
-    <w:lsdException w:name="List Table 4 Accent 6" w:uiPriority="49"/>
-    <w:lsdException w:name="List Table 5 Dark Accent 6" w:uiPriority="50"/>
-    <w:lsdException w:name="List Table 6 Colorful Accent 6" w:uiPriority="51"/>
-    <w:lsdException w:name="List Table 7 Colorful Accent 6" w:uiPriority="52"/>
+  <w:latentStyles w:defLockedState="0" w:defUIPriority="99" w:defSemiHidden="1" w:defUnhideWhenUsed="1" w:defQFormat="0" w:count="276">
+    <w:lsdException w:name="Normal" w:semiHidden="0" w:uiPriority="0" w:unhideWhenUsed="0" w:qFormat="1"/>
+    <w:lsdException w:name="heading 1" w:semiHidden="0" w:uiPriority="9" w:unhideWhenUsed="0" w:qFormat="1"/>
+    <w:lsdException w:name="heading 2" w:uiPriority="9" w:qFormat="1"/>
+    <w:lsdException w:name="heading 3" w:uiPriority="9" w:qFormat="1"/>
+    <w:lsdException w:name="heading 4" w:uiPriority="9" w:qFormat="1"/>
+    <w:lsdException w:name="heading 5" w:uiPriority="9" w:qFormat="1"/>
+    <w:lsdException w:name="heading 6" w:uiPriority="9" w:qFormat="1"/>
+    <w:lsdException w:name="heading 7" w:uiPriority="9" w:qFormat="1"/>
+    <w:lsdException w:name="heading 8" w:uiPriority="9" w:qFormat="1"/>
+    <w:lsdException w:name="heading 9" w:uiPriority="9" w:qFormat="1"/>
+    <w:lsdException w:name="toc 1" w:uiPriority="39"/>
+    <w:lsdException w:name="toc 2" w:uiPriority="39"/>
+    <w:lsdException w:name="toc 3" w:uiPriority="39"/>
+    <w:lsdException w:name="toc 4" w:uiPriority="39"/>
+    <w:lsdException w:name="toc 5" w:uiPriority="39"/>
+    <w:lsdException w:name="toc 6" w:uiPriority="39"/>
+    <w:lsdException w:name="toc 7" w:uiPriority="39"/>
+    <w:lsdException w:name="toc 8" w:uiPriority="39"/>
+    <w:lsdException w:name="toc 9" w:uiPriority="39"/>
+    <w:lsdException w:name="caption" w:uiPriority="35" w:qFormat="1"/>
+    <w:lsdException w:name="Title" w:semiHidden="0" w:uiPriority="10" w:unhideWhenUsed="0" w:qFormat="1"/>
+    <w:lsdException w:name="Default Paragraph Font" w:uiPriority="1"/>
+    <w:lsdException w:name="Subtitle" w:semiHidden="0" w:uiPriority="11" w:unhideWhenUsed="0" w:qFormat="1"/>
+    <w:lsdException w:name="Strong" w:semiHidden="0" w:uiPriority="22" w:unhideWhenUsed="0" w:qFormat="1"/>
+    <w:lsdException w:name="Emphasis" w:semiHidden="0" w:uiPriority="20" w:unhideWhenUsed="0" w:qFormat="1"/>
+    <w:lsdException w:name="Table Grid" w:semiHidden="0" w:uiPriority="39" w:unhideWhenUsed="0"/>
+    <w:lsdException w:name="Note Level 1" w:semiHidden="0" w:unhideWhenUsed="0"/>
+    <w:lsdException w:name="Note Level 2" w:semiHidden="0" w:unhideWhenUsed="0"/>
+    <w:lsdException w:name="Note Level 3" w:semiHidden="0" w:unhideWhenUsed="0"/>
+    <w:lsdException w:name="Note Level 4" w:semiHidden="0" w:unhideWhenUsed="0"/>
+    <w:lsdException w:name="Note Level 5" w:semiHidden="0" w:unhideWhenUsed="0"/>
+    <w:lsdException w:name="Note Level 6" w:semiHidden="0" w:unhideWhenUsed="0"/>
+    <w:lsdException w:name="Note Level 7" w:semiHidden="0" w:unhideWhenUsed="0"/>
+    <w:lsdException w:name="Note Level 8" w:semiHidden="0" w:unhideWhenUsed="0"/>
+    <w:lsdException w:name="Note Level 9" w:semiHidden="0" w:unhideWhenUsed="0"/>
+    <w:lsdException w:name="Placeholder Text" w:unhideWhenUsed="0"/>
+    <w:lsdException w:name="No Spacing" w:semiHidden="0" w:uiPriority="1" w:unhideWhenUsed="0" w:qFormat="1"/>
+    <w:lsdException w:name="Light Shading" w:semiHidden="0" w:uiPriority="60" w:unhideWhenUsed="0"/>
+    <w:lsdException w:name="Light List" w:semiHidden="0" w:uiPriority="61" w:unhideWhenUsed="0"/>
+    <w:lsdException w:name="Light Grid" w:semiHidden="0" w:uiPriority="62" w:unhideWhenUsed="0"/>
+    <w:lsdException w:name="Medium Shading 1" w:semiHidden="0" w:uiPriority="63" w:unhideWhenUsed="0"/>
+    <w:lsdException w:name="Medium Shading 2" w:semiHidden="0" w:uiPriority="64" w:unhideWhenUsed="0"/>
+    <w:lsdException w:name="Medium List 1" w:semiHidden="0" w:uiPriority="65" w:unhideWhenUsed="0"/>
+    <w:lsdException w:name="Medium List 2" w:semiHidden="0" w:uiPriority="66" w:unhideWhenUsed="0"/>
+    <w:lsdException w:name="Medium Grid 1" w:semiHidden="0" w:uiPriority="67" w:unhideWhenUsed="0"/>
+    <w:lsdException w:name="Medium Grid 2" w:semiHidden="0" w:uiPriority="68" w:unhideWhenUsed="0"/>
+    <w:lsdException w:name="Medium Grid 3" w:semiHidden="0" w:uiPriority="69" w:unhideWhenUsed="0"/>
+    <w:lsdException w:name="Dark List" w:semiHidden="0" w:uiPriority="70" w:unhideWhenUsed="0"/>
+    <w:lsdException w:name="Colorful Shading" w:semiHidden="0" w:uiPriority="71" w:unhideWhenUsed="0"/>
+    <w:lsdException w:name="Colorful List" w:semiHidden="0" w:uiPriority="72" w:unhideWhenUsed="0"/>
+    <w:lsdException w:name="Colorful Grid" w:semiHidden="0" w:uiPriority="73" w:unhideWhenUsed="0"/>
+    <w:lsdException w:name="Light Shading Accent 1" w:semiHidden="0" w:uiPriority="60" w:unhideWhenUsed="0"/>
+    <w:lsdException w:name="Light List Accent 1" w:semiHidden="0" w:uiPriority="61" w:unhideWhenUsed="0"/>
+    <w:lsdException w:name="Light Grid Accent 1" w:semiHidden="0" w:uiPriority="62" w:unhideWhenUsed="0"/>
+    <w:lsdException w:name="Medium Shading 1 Accent 1" w:semiHidden="0" w:uiPriority="63" w:unhideWhenUsed="0"/>
+    <w:lsdException w:name="Medium Shading 2 Accent 1" w:semiHidden="0" w:uiPriority="64" w:unhideWhenUsed="0"/>
+    <w:lsdException w:name="Medium List 1 Accent 1" w:semiHidden="0" w:uiPriority="65" w:unhideWhenUsed="0"/>
+    <w:lsdException w:name="Revision" w:unhideWhenUsed="0"/>
+    <w:lsdException w:name="List Paragraph" w:semiHidden="0" w:uiPriority="34" w:unhideWhenUsed="0" w:qFormat="1"/>
+    <w:lsdException w:name="Quote" w:semiHidden="0" w:uiPriority="29" w:unhideWhenUsed="0" w:qFormat="1"/>
+    <w:lsdException w:name="Intense Quote" w:semiHidden="0" w:uiPriority="30" w:unhideWhenUsed="0" w:qFormat="1"/>
+    <w:lsdException w:name="Medium List 2 Accent 1" w:semiHidden="0" w:uiPriority="66" w:unhideWhenUsed="0"/>
+    <w:lsdException w:name="Medium Grid 1 Accent 1" w:semiHidden="0" w:uiPriority="67" w:unhideWhenUsed="0"/>
+    <w:lsdException w:name="Medium Grid 2 Accent 1" w:semiHidden="0" w:uiPriority="68" w:unhideWhenUsed="0"/>
+    <w:lsdException w:name="Medium Grid 3 Accent 1" w:semiHidden="0" w:uiPriority="69" w:unhideWhenUsed="0"/>
+    <w:lsdException w:name="Dark List Accent 1" w:semiHidden="0" w:uiPriority="70" w:unhideWhenUsed="0"/>
+    <w:lsdException w:name="Colorful Shading Accent 1" w:semiHidden="0" w:uiPriority="71" w:unhideWhenUsed="0"/>
+    <w:lsdException w:name="Colorful List Accent 1" w:semiHidden="0" w:uiPriority="72" w:unhideWhenUsed="0"/>
+    <w:lsdException w:name="Colorful Grid Accent 1" w:semiHidden="0" w:uiPriority="73" w:unhideWhenUsed="0"/>
+    <w:lsdException w:name="Light Shading Accent 2" w:semiHidden="0" w:uiPriority="60" w:unhideWhenUsed="0"/>
+    <w:lsdException w:name="Light List Accent 2" w:semiHidden="0" w:uiPriority="61" w:unhideWhenUsed="0"/>
+    <w:lsdException w:name="Light Grid Accent 2" w:semiHidden="0" w:uiPriority="62" w:unhideWhenUsed="0"/>
+    <w:lsdException w:name="Medium Shading 1 Accent 2" w:semiHidden="0" w:uiPriority="63" w:unhideWhenUsed="0"/>
+    <w:lsdException w:name="Medium Shading 2 Accent 2" w:semiHidden="0" w:uiPriority="64" w:unhideWhenUsed="0"/>
+    <w:lsdException w:name="Medium List 1 Accent 2" w:semiHidden="0" w:uiPriority="65" w:unhideWhenUsed="0"/>
+    <w:lsdException w:name="Medium List 2 Accent 2" w:semiHidden="0" w:uiPriority="66" w:unhideWhenUsed="0"/>
+    <w:lsdException w:name="Medium Grid 1 Accent 2" w:semiHidden="0" w:uiPriority="67" w:unhideWhenUsed="0"/>
+    <w:lsdException w:name="Medium Grid 2 Accent 2" w:semiHidden="0" w:uiPriority="68" w:unhideWhenUsed="0"/>
+    <w:lsdException w:name="Medium Grid 3 Accent 2" w:semiHidden="0" w:uiPriority="69" w:unhideWhenUsed="0"/>
+    <w:lsdException w:name="Dark List Accent 2" w:semiHidden="0" w:uiPriority="70" w:unhideWhenUsed="0"/>
+    <w:lsdException w:name="Colorful Shading Accent 2" w:semiHidden="0" w:uiPriority="71" w:unhideWhenUsed="0"/>
+    <w:lsdException w:name="Colorful List Accent 2" w:semiHidden="0" w:uiPriority="72" w:unhideWhenUsed="0"/>
+    <w:lsdException w:name="Colorful Grid Accent 2" w:semiHidden="0" w:uiPriority="73" w:unhideWhenUsed="0"/>
+    <w:lsdException w:name="Light Shading Accent 3" w:semiHidden="0" w:uiPriority="60" w:unhideWhenUsed="0"/>
+    <w:lsdException w:name="Light List Accent 3" w:semiHidden="0" w:uiPriority="61" w:unhideWhenUsed="0"/>
+    <w:lsdException w:name="Light Grid Accent 3" w:semiHidden="0" w:uiPriority="62" w:unhideWhenUsed="0"/>
+    <w:lsdException w:name="Medium Shading 1 Accent 3" w:semiHidden="0" w:uiPriority="63" w:unhideWhenUsed="0"/>
+    <w:lsdException w:name="Medium Shading 2 Accent 3" w:semiHidden="0" w:uiPriority="64" w:unhideWhenUsed="0"/>
+    <w:lsdException w:name="Medium List 1 Accent 3" w:semiHidden="0" w:uiPriority="65" w:unhideWhenUsed="0"/>
+    <w:lsdException w:name="Medium List 2 Accent 3" w:semiHidden="0" w:uiPriority="66" w:unhideWhenUsed="0"/>
+    <w:lsdException w:name="Medium Grid 1 Accent 3" w:semiHidden="0" w:uiPriority="67" w:unhideWhenUsed="0"/>
+    <w:lsdException w:name="Medium Grid 2 Accent 3" w:semiHidden="0" w:uiPriority="68" w:unhideWhenUsed="0"/>
+    <w:lsdException w:name="Medium Grid 3 Accent 3" w:semiHidden="0" w:uiPriority="69" w:unhideWhenUsed="0"/>
+    <w:lsdException w:name="Dark List Accent 3" w:semiHidden="0" w:uiPriority="70" w:unhideWhenUsed="0"/>
+    <w:lsdException w:name="Colorful Shading Accent 3" w:semiHidden="0" w:uiPriority="71" w:unhideWhenUsed="0"/>
+    <w:lsdException w:name="Colorful List Accent 3" w:semiHidden="0" w:uiPriority="72" w:unhideWhenUsed="0"/>
+    <w:lsdException w:name="Colorful Grid Accent 3" w:semiHidden="0" w:uiPriority="73" w:unhideWhenUsed="0"/>
+    <w:lsdException w:name="Light Shading Accent 4" w:semiHidden="0" w:uiPriority="60" w:unhideWhenUsed="0"/>
+    <w:lsdException w:name="Light List Accent 4" w:semiHidden="0" w:uiPriority="61" w:unhideWhenUsed="0"/>
+    <w:lsdException w:name="Light Grid Accent 4" w:semiHidden="0" w:uiPriority="62" w:unhideWhenUsed="0"/>
+    <w:lsdException w:name="Medium Shading 1 Accent 4" w:semiHidden="0" w:uiPriority="63" w:unhideWhenUsed="0"/>
+    <w:lsdException w:name="Medium Shading 2 Accent 4" w:semiHidden="0" w:uiPriority="64" w:unhideWhenUsed="0"/>
+    <w:lsdException w:name="Medium List 1 Accent 4" w:semiHidden="0" w:uiPriority="65" w:unhideWhenUsed="0"/>
+    <w:lsdException w:name="Medium List 2 Accent 4" w:semiHidden="0" w:uiPriority="66" w:unhideWhenUsed="0"/>
+    <w:lsdException w:name="Medium Grid 1 Accent 4" w:semiHidden="0" w:uiPriority="67" w:unhideWhenUsed="0"/>
+    <w:lsdException w:name="Medium Grid 2 Accent 4" w:semiHidden="0" w:uiPriority="68" w:unhideWhenUsed="0"/>
+    <w:lsdException w:name="Medium Grid 3 Accent 4" w:semiHidden="0" w:uiPriority="69" w:unhideWhenUsed="0"/>
+    <w:lsdException w:name="Dark List Accent 4" w:semiHidden="0" w:uiPriority="70" w:unhideWhenUsed="0"/>
+    <w:lsdException w:name="Colorful Shading Accent 4" w:semiHidden="0" w:uiPriority="71" w:unhideWhenUsed="0"/>
+    <w:lsdException w:name="Colorful List Accent 4" w:semiHidden="0" w:uiPriority="72" w:unhideWhenUsed="0"/>
+    <w:lsdException w:name="Colorful Grid Accent 4" w:semiHidden="0" w:uiPriority="73" w:unhideWhenUsed="0"/>
+    <w:lsdException w:name="Light Shading Accent 5" w:semiHidden="0" w:uiPriority="60" w:unhideWhenUsed="0"/>
+    <w:lsdException w:name="Light List Accent 5" w:semiHidden="0" w:uiPriority="61" w:unhideWhenUsed="0"/>
+    <w:lsdException w:name="Light Grid Accent 5" w:semiHidden="0" w:uiPriority="62" w:unhideWhenUsed="0"/>
+    <w:lsdException w:name="Medium Shading 1 Accent 5" w:semiHidden="0" w:uiPriority="63" w:unhideWhenUsed="0"/>
+    <w:lsdException w:name="Medium Shading 2 Accent 5" w:semiHidden="0" w:uiPriority="64" w:unhideWhenUsed="0"/>
+    <w:lsdException w:name="Medium List 1 Accent 5" w:semiHidden="0" w:uiPriority="65" w:unhideWhenUsed="0"/>
+    <w:lsdException w:name="Medium List 2 Accent 5" w:semiHidden="0" w:uiPriority="66" w:unhideWhenUsed="0"/>
+    <w:lsdException w:name="Medium Grid 1 Accent 5" w:semiHidden="0" w:uiPriority="67" w:unhideWhenUsed="0"/>
+    <w:lsdException w:name="Medium Grid 2 Accent 5" w:semiHidden="0" w:uiPriority="68" w:unhideWhenUsed="0"/>
+    <w:lsdException w:name="Medium Grid 3 Accent 5" w:semiHidden="0" w:uiPriority="69" w:unhideWhenUsed="0"/>
+    <w:lsdException w:name="Dark List Accent 5" w:semiHidden="0" w:uiPriority="70" w:unhideWhenUsed="0"/>
+    <w:lsdException w:name="Colorful Shading Accent 5" w:semiHidden="0" w:uiPriority="71" w:unhideWhenUsed="0"/>
+    <w:lsdException w:name="Colorful List Accent 5" w:semiHidden="0" w:uiPriority="72" w:unhideWhenUsed="0"/>
+    <w:lsdException w:name="Colorful Grid Accent 5" w:semiHidden="0" w:uiPriority="73" w:unhideWhenUsed="0"/>
+    <w:lsdException w:name="Light Shading Accent 6" w:semiHidden="0" w:uiPriority="60" w:unhideWhenUsed="0"/>
+    <w:lsdException w:name="Light List Accent 6" w:semiHidden="0" w:uiPriority="61" w:unhideWhenUsed="0"/>
+    <w:lsdException w:name="Light Grid Accent 6" w:semiHidden="0" w:uiPriority="62" w:unhideWhenUsed="0"/>
+    <w:lsdException w:name="Medium Shading 1 Accent 6" w:semiHidden="0" w:uiPriority="63" w:unhideWhenUsed="0"/>
+    <w:lsdException w:name="Medium Shading 2 Accent 6" w:semiHidden="0" w:uiPriority="64" w:unhideWhenUsed="0"/>
+    <w:lsdException w:name="Medium List 1 Accent 6" w:semiHidden="0" w:uiPriority="65" w:unhideWhenUsed="0"/>
+    <w:lsdException w:name="Medium List 2 Accent 6" w:semiHidden="0" w:uiPriority="66" w:unhideWhenUsed="0"/>
+    <w:lsdException w:name="Medium Grid 1 Accent 6" w:semiHidden="0" w:uiPriority="67" w:unhideWhenUsed="0"/>
+    <w:lsdException w:name="Medium Grid 2 Accent 6" w:semiHidden="0" w:uiPriority="68" w:unhideWhenUsed="0"/>
+    <w:lsdException w:name="Medium Grid 3 Accent 6" w:semiHidden="0" w:uiPriority="69" w:unhideWhenUsed="0"/>
+    <w:lsdException w:name="Dark List Accent 6" w:semiHidden="0" w:uiPriority="70" w:unhideWhenUsed="0"/>
+    <w:lsdException w:name="Colorful Shading Accent 6" w:semiHidden="0" w:uiPriority="71" w:unhideWhenUsed="0"/>
+    <w:lsdException w:name="Colorful List Accent 6" w:semiHidden="0" w:uiPriority="72" w:unhideWhenUsed="0"/>
+    <w:lsdException w:name="Colorful Grid Accent 6" w:semiHidden="0" w:uiPriority="73" w:unhideWhenUsed="0"/>
+    <w:lsdException w:name="Subtle Emphasis" w:semiHidden="0" w:uiPriority="19" w:unhideWhenUsed="0" w:qFormat="1"/>
+    <w:lsdException w:name="Intense Emphasis" w:semiHidden="0" w:uiPriority="21" w:unhideWhenUsed="0" w:qFormat="1"/>
+    <w:lsdException w:name="Subtle Reference" w:semiHidden="0" w:uiPriority="31" w:unhideWhenUsed="0" w:qFormat="1"/>
+    <w:lsdException w:name="Intense Reference" w:semiHidden="0" w:uiPriority="32" w:unhideWhenUsed="0" w:qFormat="1"/>
+    <w:lsdException w:name="Book Title" w:semiHidden="0" w:uiPriority="33" w:unhideWhenUsed="0" w:qFormat="1"/>
+    <w:lsdException w:name="Bibliography" w:uiPriority="37"/>
+    <w:lsdException w:name="TOC Heading" w:uiPriority="39" w:qFormat="1"/>
+  </w:latentStyles>
+  <w:style w:type="paragraph" w:default="1" w:styleId="Normal">
+    <w:name w:val="Normal"/>
+    <w:qFormat/>
+  </w:style>
+  <w:style w:type="character" w:default="1" w:styleId="DefaultParagraphFont">
+    <w:name w:val="Default Paragraph Font"/>
+    <w:uiPriority w:val="1"/>
+    <w:semiHidden/>
+    <w:unhideWhenUsed/>
+  </w:style>
+  <w:style w:type="table" w:default="1" w:styleId="TableNormal">
+    <w:name w:val="Normal Table"/>
+    <w:uiPriority w:val="99"/>
+    <w:semiHidden/>
+    <w:unhideWhenUsed/>
+    <w:tblPr>
+      <w:tblInd w:w="0" w:type="dxa"/>
+      <w:tblCellMar>
+        <w:top w:w="0" w:type="dxa"/>
+        <w:left w:w="108" w:type="dxa"/>
+        <w:bottom w:w="0" w:type="dxa"/>
+        <w:right w:w="108" w:type="dxa"/>
+      </w:tblCellMar>
+    </w:tblPr>
+  </w:style>
+  <w:style w:type="numbering" w:default="1" w:styleId="NoList">
+    <w:name w:val="No List"/>
+    <w:uiPriority w:val="99"/>
+    <w:semiHidden/>
+    <w:unhideWhenUsed/>
+  </w:style>
+  <w:style w:type="paragraph" w:styleId="Header">
+    <w:name w:val="header"/>
+    <w:basedOn w:val="Normal"/>
+    <w:link w:val="HeaderChar"/>
+    <w:uiPriority w:val="99"/>
+    <w:unhideWhenUsed/>
+    <w:rsid w:val="002213E9"/>
+    <w:pPr>
+      <w:tabs>
+        <w:tab w:val="center" w:pos="4680"/>
+        <w:tab w:val="right" w:pos="9360"/>
+      </w:tabs>
+      <w:spacing w:after="0" w:line="240" w:lineRule="auto"/>
+    </w:pPr>
+  </w:style>
+  <w:style w:type="character" w:customStyle="1" w:styleId="HeaderChar">
+    <w:name w:val="Header Char"/>
+    <w:basedOn w:val="DefaultParagraphFont"/>
+    <w:link w:val="Header"/>
+    <w:uiPriority w:val="99"/>
+    <w:rsid w:val="002213E9"/>
+  </w:style>
+  <w:style w:type="paragraph" w:styleId="Footer">
+    <w:name w:val="footer"/>
+    <w:basedOn w:val="Normal"/>
+    <w:link w:val="FooterChar"/>
+    <w:uiPriority w:val="99"/>
+    <w:unhideWhenUsed/>
+    <w:rsid w:val="002213E9"/>
+    <w:pPr>
+      <w:tabs>
+        <w:tab w:val="center" w:pos="4680"/>
+        <w:tab w:val="right" w:pos="9360"/>
+      </w:tabs>
+      <w:spacing w:after="0" w:line="240" w:lineRule="auto"/>
+    </w:pPr>
+  </w:style>
+  <w:style w:type="character" w:customStyle="1" w:styleId="FooterChar">
+    <w:name w:val="Footer Char"/>
+    <w:basedOn w:val="DefaultParagraphFont"/>
+    <w:link w:val="Footer"/>
+    <w:uiPriority w:val="99"/>
+    <w:rsid w:val="002213E9"/>
+  </w:style>
+</w:styles>
+</file>
+
+<file path=word/stylesWithEffects.xml><?xml version="1.0" encoding="utf-8"?>
+<w:styles xmlns:wpc="http://schemas.microsoft.com/office/word/2010/wordprocessingCanvas" xmlns:mo="http://schemas.microsoft.com/office/mac/office/2008/main" xmlns:mc="http://schemas.openxmlformats.org/markup-compatibility/2006" xmlns:mv="urn:schemas-microsoft-com:mac:vml" xmlns:o="urn:schemas-microsoft-com:office:office" xmlns:r="http://schemas.openxmlformats.org/officeDocument/2006/relationships" xmlns:m="http://schemas.openxmlformats.org/officeDocument/2006/math" xmlns:v="urn:schemas-microsoft-com:vml" xmlns:wp14="http://schemas.microsoft.com/office/word/2010/wordprocessingDrawing" xmlns:wp="http://schemas.openxmlformats.org/drawingml/2006/wordprocessingDrawing" xmlns:w10="urn:schemas-microsoft-com:office:word" xmlns:w="http://schemas.openxmlformats.org/wordprocessingml/2006/main" xmlns:w14="http://schemas.microsoft.com/office/word/2010/wordml" xmlns:wpg="http://schemas.microsoft.com/office/word/2010/wordprocessingGroup" xmlns:wpi="http://schemas.microsoft.com/office/word/2010/wordprocessingInk" xmlns:wne="http://schemas.microsoft.com/office/word/2006/wordml" xmlns:wps="http://schemas.microsoft.com/office/word/2010/wordprocessingShape" mc:Ignorable="w14 wp14">
+  <w:docDefaults>
+    <w:rPrDefault>
+      <w:rPr>
+        <w:rFonts w:asciiTheme="minorHAnsi" w:eastAsiaTheme="minorHAnsi" w:hAnsiTheme="minorHAnsi" w:cstheme="minorBidi"/>
+        <w:sz w:val="22"/>
+        <w:szCs w:val="22"/>
+        <w:lang w:val="en-CA" w:eastAsia="en-US" w:bidi="ar-SA"/>
+      </w:rPr>
+    </w:rPrDefault>
+    <w:pPrDefault>
+      <w:pPr>
+        <w:spacing w:after="160" w:line="259" w:lineRule="auto"/>
+      </w:pPr>
+    </w:pPrDefault>
+  </w:docDefaults>
+  <w:latentStyles w:defLockedState="0" w:defUIPriority="99" w:defSemiHidden="1" w:defUnhideWhenUsed="1" w:defQFormat="0" w:count="276">
+    <w:lsdException w:name="Normal" w:semiHidden="0" w:uiPriority="0" w:unhideWhenUsed="0" w:qFormat="1"/>
+    <w:lsdException w:name="heading 1" w:semiHidden="0" w:uiPriority="9" w:unhideWhenUsed="0" w:qFormat="1"/>
+    <w:lsdException w:name="heading 2" w:uiPriority="9" w:qFormat="1"/>
+    <w:lsdException w:name="heading 3" w:uiPriority="9" w:qFormat="1"/>
+    <w:lsdException w:name="heading 4" w:uiPriority="9" w:qFormat="1"/>
+    <w:lsdException w:name="heading 5" w:uiPriority="9" w:qFormat="1"/>
+    <w:lsdException w:name="heading 6" w:uiPriority="9" w:qFormat="1"/>
+    <w:lsdException w:name="heading 7" w:uiPriority="9" w:qFormat="1"/>
+    <w:lsdException w:name="heading 8" w:uiPriority="9" w:qFormat="1"/>
+    <w:lsdException w:name="heading 9" w:uiPriority="9" w:qFormat="1"/>
+    <w:lsdException w:name="toc 1" w:uiPriority="39"/>
+    <w:lsdException w:name="toc 2" w:uiPriority="39"/>
+    <w:lsdException w:name="toc 3" w:uiPriority="39"/>
+    <w:lsdException w:name="toc 4" w:uiPriority="39"/>
+    <w:lsdException w:name="toc 5" w:uiPriority="39"/>
+    <w:lsdException w:name="toc 6" w:uiPriority="39"/>
+    <w:lsdException w:name="toc 7" w:uiPriority="39"/>
+    <w:lsdException w:name="toc 8" w:uiPriority="39"/>
+    <w:lsdException w:name="toc 9" w:uiPriority="39"/>
+    <w:lsdException w:name="caption" w:uiPriority="35" w:qFormat="1"/>
+    <w:lsdException w:name="Title" w:semiHidden="0" w:uiPriority="10" w:unhideWhenUsed="0" w:qFormat="1"/>
+    <w:lsdException w:name="Default Paragraph Font" w:uiPriority="1"/>
+    <w:lsdException w:name="Subtitle" w:semiHidden="0" w:uiPriority="11" w:unhideWhenUsed="0" w:qFormat="1"/>
+    <w:lsdException w:name="Strong" w:semiHidden="0" w:uiPriority="22" w:unhideWhenUsed="0" w:qFormat="1"/>
+    <w:lsdException w:name="Emphasis" w:semiHidden="0" w:uiPriority="20" w:unhideWhenUsed="0" w:qFormat="1"/>
+    <w:lsdException w:name="Table Grid" w:semiHidden="0" w:uiPriority="39" w:unhideWhenUsed="0"/>
+    <w:lsdException w:name="Note Level 1" w:semiHidden="0" w:unhideWhenUsed="0"/>
+    <w:lsdException w:name="Note Level 2" w:semiHidden="0" w:unhideWhenUsed="0"/>
+    <w:lsdException w:name="Note Level 3" w:semiHidden="0" w:unhideWhenUsed="0"/>
+    <w:lsdException w:name="Note Level 4" w:semiHidden="0" w:unhideWhenUsed="0"/>
+    <w:lsdException w:name="Note Level 5" w:semiHidden="0" w:unhideWhenUsed="0"/>
+    <w:lsdException w:name="Note Level 6" w:semiHidden="0" w:unhideWhenUsed="0"/>
+    <w:lsdException w:name="Note Level 7" w:semiHidden="0" w:unhideWhenUsed="0"/>
+    <w:lsdException w:name="Note Level 8" w:semiHidden="0" w:unhideWhenUsed="0"/>
+    <w:lsdException w:name="Note Level 9" w:semiHidden="0" w:unhideWhenUsed="0"/>
+    <w:lsdException w:name="Placeholder Text" w:unhideWhenUsed="0"/>
+    <w:lsdException w:name="No Spacing" w:semiHidden="0" w:uiPriority="1" w:unhideWhenUsed="0" w:qFormat="1"/>
+    <w:lsdException w:name="Light Shading" w:semiHidden="0" w:uiPriority="60" w:unhideWhenUsed="0"/>
+    <w:lsdException w:name="Light List" w:semiHidden="0" w:uiPriority="61" w:unhideWhenUsed="0"/>
+    <w:lsdException w:name="Light Grid" w:semiHidden="0" w:uiPriority="62" w:unhideWhenUsed="0"/>
+    <w:lsdException w:name="Medium Shading 1" w:semiHidden="0" w:uiPriority="63" w:unhideWhenUsed="0"/>
+    <w:lsdException w:name="Medium Shading 2" w:semiHidden="0" w:uiPriority="64" w:unhideWhenUsed="0"/>
+    <w:lsdException w:name="Medium List 1" w:semiHidden="0" w:uiPriority="65" w:unhideWhenUsed="0"/>
+    <w:lsdException w:name="Medium List 2" w:semiHidden="0" w:uiPriority="66" w:unhideWhenUsed="0"/>
+    <w:lsdException w:name="Medium Grid 1" w:semiHidden="0" w:uiPriority="67" w:unhideWhenUsed="0"/>
+    <w:lsdException w:name="Medium Grid 2" w:semiHidden="0" w:uiPriority="68" w:unhideWhenUsed="0"/>
+    <w:lsdException w:name="Medium Grid 3" w:semiHidden="0" w:uiPriority="69" w:unhideWhenUsed="0"/>
+    <w:lsdException w:name="Dark List" w:semiHidden="0" w:uiPriority="70" w:unhideWhenUsed="0"/>
+    <w:lsdException w:name="Colorful Shading" w:semiHidden="0" w:uiPriority="71" w:unhideWhenUsed="0"/>
+    <w:lsdException w:name="Colorful List" w:semiHidden="0" w:uiPriority="72" w:unhideWhenUsed="0"/>
+    <w:lsdException w:name="Colorful Grid" w:semiHidden="0" w:uiPriority="73" w:unhideWhenUsed="0"/>
+    <w:lsdException w:name="Light Shading Accent 1" w:semiHidden="0" w:uiPriority="60" w:unhideWhenUsed="0"/>
+    <w:lsdException w:name="Light List Accent 1" w:semiHidden="0" w:uiPriority="61" w:unhideWhenUsed="0"/>
+    <w:lsdException w:name="Light Grid Accent 1" w:semiHidden="0" w:uiPriority="62" w:unhideWhenUsed="0"/>
+    <w:lsdException w:name="Medium Shading 1 Accent 1" w:semiHidden="0" w:uiPriority="63" w:unhideWhenUsed="0"/>
+    <w:lsdException w:name="Medium Shading 2 Accent 1" w:semiHidden="0" w:uiPriority="64" w:unhideWhenUsed="0"/>
+    <w:lsdException w:name="Medium List 1 Accent 1" w:semiHidden="0" w:uiPriority="65" w:unhideWhenUsed="0"/>
+    <w:lsdException w:name="Revision" w:unhideWhenUsed="0"/>
+    <w:lsdException w:name="List Paragraph" w:semiHidden="0" w:uiPriority="34" w:unhideWhenUsed="0" w:qFormat="1"/>
+    <w:lsdException w:name="Quote" w:semiHidden="0" w:uiPriority="29" w:unhideWhenUsed="0" w:qFormat="1"/>
+    <w:lsdException w:name="Intense Quote" w:semiHidden="0" w:uiPriority="30" w:unhideWhenUsed="0" w:qFormat="1"/>
+    <w:lsdException w:name="Medium List 2 Accent 1" w:semiHidden="0" w:uiPriority="66" w:unhideWhenUsed="0"/>
+    <w:lsdException w:name="Medium Grid 1 Accent 1" w:semiHidden="0" w:uiPriority="67" w:unhideWhenUsed="0"/>
+    <w:lsdException w:name="Medium Grid 2 Accent 1" w:semiHidden="0" w:uiPriority="68" w:unhideWhenUsed="0"/>
+    <w:lsdException w:name="Medium Grid 3 Accent 1" w:semiHidden="0" w:uiPriority="69" w:unhideWhenUsed="0"/>
+    <w:lsdException w:name="Dark List Accent 1" w:semiHidden="0" w:uiPriority="70" w:unhideWhenUsed="0"/>
+    <w:lsdException w:name="Colorful Shading Accent 1" w:semiHidden="0" w:uiPriority="71" w:unhideWhenUsed="0"/>
+    <w:lsdException w:name="Colorful List Accent 1" w:semiHidden="0" w:uiPriority="72" w:unhideWhenUsed="0"/>
+    <w:lsdException w:name="Colorful Grid Accent 1" w:semiHidden="0" w:uiPriority="73" w:unhideWhenUsed="0"/>
+    <w:lsdException w:name="Light Shading Accent 2" w:semiHidden="0" w:uiPriority="60" w:unhideWhenUsed="0"/>
+    <w:lsdException w:name="Light List Accent 2" w:semiHidden="0" w:uiPriority="61" w:unhideWhenUsed="0"/>
+    <w:lsdException w:name="Light Grid Accent 2" w:semiHidden="0" w:uiPriority="62" w:unhideWhenUsed="0"/>
+    <w:lsdException w:name="Medium Shading 1 Accent 2" w:semiHidden="0" w:uiPriority="63" w:unhideWhenUsed="0"/>
+    <w:lsdException w:name="Medium Shading 2 Accent 2" w:semiHidden="0" w:uiPriority="64" w:unhideWhenUsed="0"/>
+    <w:lsdException w:name="Medium List 1 Accent 2" w:semiHidden="0" w:uiPriority="65" w:unhideWhenUsed="0"/>
+    <w:lsdException w:name="Medium List 2 Accent 2" w:semiHidden="0" w:uiPriority="66" w:unhideWhenUsed="0"/>
+    <w:lsdException w:name="Medium Grid 1 Accent 2" w:semiHidden="0" w:uiPriority="67" w:unhideWhenUsed="0"/>
+    <w:lsdException w:name="Medium Grid 2 Accent 2" w:semiHidden="0" w:uiPriority="68" w:unhideWhenUsed="0"/>
+    <w:lsdException w:name="Medium Grid 3 Accent 2" w:semiHidden="0" w:uiPriority="69" w:unhideWhenUsed="0"/>
+    <w:lsdException w:name="Dark List Accent 2" w:semiHidden="0" w:uiPriority="70" w:unhideWhenUsed="0"/>
+    <w:lsdException w:name="Colorful Shading Accent 2" w:semiHidden="0" w:uiPriority="71" w:unhideWhenUsed="0"/>
+    <w:lsdException w:name="Colorful List Accent 2" w:semiHidden="0" w:uiPriority="72" w:unhideWhenUsed="0"/>
+    <w:lsdException w:name="Colorful Grid Accent 2" w:semiHidden="0" w:uiPriority="73" w:unhideWhenUsed="0"/>
+    <w:lsdException w:name="Light Shading Accent 3" w:semiHidden="0" w:uiPriority="60" w:unhideWhenUsed="0"/>
+    <w:lsdException w:name="Light List Accent 3" w:semiHidden="0" w:uiPriority="61" w:unhideWhenUsed="0"/>
+    <w:lsdException w:name="Light Grid Accent 3" w:semiHidden="0" w:uiPriority="62" w:unhideWhenUsed="0"/>
+    <w:lsdException w:name="Medium Shading 1 Accent 3" w:semiHidden="0" w:uiPriority="63" w:unhideWhenUsed="0"/>
+    <w:lsdException w:name="Medium Shading 2 Accent 3" w:semiHidden="0" w:uiPriority="64" w:unhideWhenUsed="0"/>
+    <w:lsdException w:name="Medium List 1 Accent 3" w:semiHidden="0" w:uiPriority="65" w:unhideWhenUsed="0"/>
+    <w:lsdException w:name="Medium List 2 Accent 3" w:semiHidden="0" w:uiPriority="66" w:unhideWhenUsed="0"/>
+    <w:lsdException w:name="Medium Grid 1 Accent 3" w:semiHidden="0" w:uiPriority="67" w:unhideWhenUsed="0"/>
+    <w:lsdException w:name="Medium Grid 2 Accent 3" w:semiHidden="0" w:uiPriority="68" w:unhideWhenUsed="0"/>
+    <w:lsdException w:name="Medium Grid 3 Accent 3" w:semiHidden="0" w:uiPriority="69" w:unhideWhenUsed="0"/>
+    <w:lsdException w:name="Dark List Accent 3" w:semiHidden="0" w:uiPriority="70" w:unhideWhenUsed="0"/>
+    <w:lsdException w:name="Colorful Shading Accent 3" w:semiHidden="0" w:uiPriority="71" w:unhideWhenUsed="0"/>
+    <w:lsdException w:name="Colorful List Accent 3" w:semiHidden="0" w:uiPriority="72" w:unhideWhenUsed="0"/>
+    <w:lsdException w:name="Colorful Grid Accent 3" w:semiHidden="0" w:uiPriority="73" w:unhideWhenUsed="0"/>
+    <w:lsdException w:name="Light Shading Accent 4" w:semiHidden="0" w:uiPriority="60" w:unhideWhenUsed="0"/>
+    <w:lsdException w:name="Light List Accent 4" w:semiHidden="0" w:uiPriority="61" w:unhideWhenUsed="0"/>
+    <w:lsdException w:name="Light Grid Accent 4" w:semiHidden="0" w:uiPriority="62" w:unhideWhenUsed="0"/>
+    <w:lsdException w:name="Medium Shading 1 Accent 4" w:semiHidden="0" w:uiPriority="63" w:unhideWhenUsed="0"/>
+    <w:lsdException w:name="Medium Shading 2 Accent 4" w:semiHidden="0" w:uiPriority="64" w:unhideWhenUsed="0"/>
+    <w:lsdException w:name="Medium List 1 Accent 4" w:semiHidden="0" w:uiPriority="65" w:unhideWhenUsed="0"/>
+    <w:lsdException w:name="Medium List 2 Accent 4" w:semiHidden="0" w:uiPriority="66" w:unhideWhenUsed="0"/>
+    <w:lsdException w:name="Medium Grid 1 Accent 4" w:semiHidden="0" w:uiPriority="67" w:unhideWhenUsed="0"/>
+    <w:lsdException w:name="Medium Grid 2 Accent 4" w:semiHidden="0" w:uiPriority="68" w:unhideWhenUsed="0"/>
+    <w:lsdException w:name="Medium Grid 3 Accent 4" w:semiHidden="0" w:uiPriority="69" w:unhideWhenUsed="0"/>
+    <w:lsdException w:name="Dark List Accent 4" w:semiHidden="0" w:uiPriority="70" w:unhideWhenUsed="0"/>
+    <w:lsdException w:name="Colorful Shading Accent 4" w:semiHidden="0" w:uiPriority="71" w:unhideWhenUsed="0"/>
+    <w:lsdException w:name="Colorful List Accent 4" w:semiHidden="0" w:uiPriority="72" w:unhideWhenUsed="0"/>
+    <w:lsdException w:name="Colorful Grid Accent 4" w:semiHidden="0" w:uiPriority="73" w:unhideWhenUsed="0"/>
+    <w:lsdException w:name="Light Shading Accent 5" w:semiHidden="0" w:uiPriority="60" w:unhideWhenUsed="0"/>
+    <w:lsdException w:name="Light List Accent 5" w:semiHidden="0" w:uiPriority="61" w:unhideWhenUsed="0"/>
+    <w:lsdException w:name="Light Grid Accent 5" w:semiHidden="0" w:uiPriority="62" w:unhideWhenUsed="0"/>
+    <w:lsdException w:name="Medium Shading 1 Accent 5" w:semiHidden="0" w:uiPriority="63" w:unhideWhenUsed="0"/>
+    <w:lsdException w:name="Medium Shading 2 Accent 5" w:semiHidden="0" w:uiPriority="64" w:unhideWhenUsed="0"/>
+    <w:lsdException w:name="Medium List 1 Accent 5" w:semiHidden="0" w:uiPriority="65" w:unhideWhenUsed="0"/>
+    <w:lsdException w:name="Medium List 2 Accent 5" w:semiHidden="0" w:uiPriority="66" w:unhideWhenUsed="0"/>
+    <w:lsdException w:name="Medium Grid 1 Accent 5" w:semiHidden="0" w:uiPriority="67" w:unhideWhenUsed="0"/>
+    <w:lsdException w:name="Medium Grid 2 Accent 5" w:semiHidden="0" w:uiPriority="68" w:unhideWhenUsed="0"/>
+    <w:lsdException w:name="Medium Grid 3 Accent 5" w:semiHidden="0" w:uiPriority="69" w:unhideWhenUsed="0"/>
+    <w:lsdException w:name="Dark List Accent 5" w:semiHidden="0" w:uiPriority="70" w:unhideWhenUsed="0"/>
+    <w:lsdException w:name="Colorful Shading Accent 5" w:semiHidden="0" w:uiPriority="71" w:unhideWhenUsed="0"/>
+    <w:lsdException w:name="Colorful List Accent 5" w:semiHidden="0" w:uiPriority="72" w:unhideWhenUsed="0"/>
+    <w:lsdException w:name="Colorful Grid Accent 5" w:semiHidden="0" w:uiPriority="73" w:unhideWhenUsed="0"/>
+    <w:lsdException w:name="Light Shading Accent 6" w:semiHidden="0" w:uiPriority="60" w:unhideWhenUsed="0"/>
+    <w:lsdException w:name="Light List Accent 6" w:semiHidden="0" w:uiPriority="61" w:unhideWhenUsed="0"/>
+    <w:lsdException w:name="Light Grid Accent 6" w:semiHidden="0" w:uiPriority="62" w:unhideWhenUsed="0"/>
+    <w:lsdException w:name="Medium Shading 1 Accent 6" w:semiHidden="0" w:uiPriority="63" w:unhideWhenUsed="0"/>
+    <w:lsdException w:name="Medium Shading 2 Accent 6" w:semiHidden="0" w:uiPriority="64" w:unhideWhenUsed="0"/>
+    <w:lsdException w:name="Medium List 1 Accent 6" w:semiHidden="0" w:uiPriority="65" w:unhideWhenUsed="0"/>
+    <w:lsdException w:name="Medium List 2 Accent 6" w:semiHidden="0" w:uiPriority="66" w:unhideWhenUsed="0"/>
+    <w:lsdException w:name="Medium Grid 1 Accent 6" w:semiHidden="0" w:uiPriority="67" w:unhideWhenUsed="0"/>
+    <w:lsdException w:name="Medium Grid 2 Accent 6" w:semiHidden="0" w:uiPriority="68" w:unhideWhenUsed="0"/>
+    <w:lsdException w:name="Medium Grid 3 Accent 6" w:semiHidden="0" w:uiPriority="69" w:unhideWhenUsed="0"/>
+    <w:lsdException w:name="Dark List Accent 6" w:semiHidden="0" w:uiPriority="70" w:unhideWhenUsed="0"/>
+    <w:lsdException w:name="Colorful Shading Accent 6" w:semiHidden="0" w:uiPriority="71" w:unhideWhenUsed="0"/>
+    <w:lsdException w:name="Colorful List Accent 6" w:semiHidden="0" w:uiPriority="72" w:unhideWhenUsed="0"/>
+    <w:lsdException w:name="Colorful Grid Accent 6" w:semiHidden="0" w:uiPriority="73" w:unhideWhenUsed="0"/>
+    <w:lsdException w:name="Subtle Emphasis" w:semiHidden="0" w:uiPriority="19" w:unhideWhenUsed="0" w:qFormat="1"/>
+    <w:lsdException w:name="Intense Emphasis" w:semiHidden="0" w:uiPriority="21" w:unhideWhenUsed="0" w:qFormat="1"/>
+    <w:lsdException w:name="Subtle Reference" w:semiHidden="0" w:uiPriority="31" w:unhideWhenUsed="0" w:qFormat="1"/>
+    <w:lsdException w:name="Intense Reference" w:semiHidden="0" w:uiPriority="32" w:unhideWhenUsed="0" w:qFormat="1"/>
+    <w:lsdException w:name="Book Title" w:semiHidden="0" w:uiPriority="33" w:unhideWhenUsed="0" w:qFormat="1"/>
+    <w:lsdException w:name="Bibliography" w:uiPriority="37"/>
+    <w:lsdException w:name="TOC Heading" w:uiPriority="39" w:qFormat="1"/>
   </w:latentStyles>
   <w:style w:type="paragraph" w:default="1" w:styleId="Normal">
     <w:name w:val="Normal"/>
@@ -2418,7 +2839,7 @@
   <a:extraClrSchemeLst/>
   <a:extLst>
     <a:ext uri="{05A4C25C-085E-4340-85A3-A5531E510DB2}">
-      <thm15:themeFamily xmlns:thm15="http://schemas.microsoft.com/office/thememl/2012/main" name="Office Theme" id="{62F939B6-93AF-4DB8-9C6B-D6C7DFDC589F}" vid="{4A3C46E8-61CC-4603-A589-7422A47A8E4A}"/>
+      <thm15:themeFamily xmlns:thm15="http://schemas.microsoft.com/office/thememl/2012/main" xmlns="" name="Office Theme" id="{62F939B6-93AF-4DB8-9C6B-D6C7DFDC589F}" vid="{4A3C46E8-61CC-4603-A589-7422A47A8E4A}"/>
     </a:ext>
   </a:extLst>
 </a:theme>

</xml_diff>